<commit_message>
Das Protokoll wurde aktualsiert
</commit_message>
<xml_diff>
--- a/TP/Dateien/Protokoll.docx
+++ b/TP/Dateien/Protokoll.docx
@@ -180,7 +180,7 @@
           <w:i/>
           <w:sz w:val="28"/>
         </w:rPr>
-        <w:t>Projekt Management</w:t>
+        <w:t>Technologie und Planung</w:t>
       </w:r>
     </w:p>
     <w:p>
@@ -222,6 +222,8 @@
         </w:rPr>
       </w:sdtEndPr>
       <w:sdtContent>
+        <w:bookmarkStart w:id="0" w:name="_GoBack" w:displacedByCustomXml="prev"/>
+        <w:bookmarkEnd w:id="0" w:displacedByCustomXml="prev"/>
         <w:p>
           <w:pPr>
             <w:pStyle w:val="Inhaltsverzeichnisberschrift"/>
@@ -329,7 +331,7 @@
           <w:r>
             <w:fldChar w:fldCharType="separate"/>
           </w:r>
-          <w:hyperlink w:anchor="_Toc500800579" w:history="1">
+          <w:hyperlink w:anchor="_Toc501576153" w:history="1">
             <w:r>
               <w:rPr>
                 <w:rStyle w:val="Hyperlink"/>
@@ -356,7 +358,7 @@
                 <w:noProof/>
                 <w:webHidden/>
               </w:rPr>
-              <w:instrText xml:space="preserve"> PAGEREF _Toc500800579 \h </w:instrText>
+              <w:instrText xml:space="preserve"> PAGEREF _Toc501576153 \h </w:instrText>
             </w:r>
             <w:r>
               <w:rPr>
@@ -399,7 +401,7 @@
               <w:lang w:eastAsia="de-DE"/>
             </w:rPr>
           </w:pPr>
-          <w:hyperlink w:anchor="_Toc500800580" w:history="1">
+          <w:hyperlink w:anchor="_Toc501576154" w:history="1">
             <w:r>
               <w:rPr>
                 <w:rStyle w:val="Hyperlink"/>
@@ -426,7 +428,7 @@
                 <w:noProof/>
                 <w:webHidden/>
               </w:rPr>
-              <w:instrText xml:space="preserve"> PAGEREF _Toc500800580 \h </w:instrText>
+              <w:instrText xml:space="preserve"> PAGEREF _Toc501576154 \h </w:instrText>
             </w:r>
             <w:r>
               <w:rPr>
@@ -469,13 +471,13 @@
               <w:lang w:eastAsia="de-DE"/>
             </w:rPr>
           </w:pPr>
-          <w:hyperlink w:anchor="_Toc500800581" w:history="1">
+          <w:hyperlink w:anchor="_Toc501576155" w:history="1">
             <w:r>
               <w:rPr>
                 <w:rStyle w:val="Hyperlink"/>
                 <w:noProof/>
               </w:rPr>
-              <w:t>07.12.2017</w:t>
+              <w:t>11.12.2017</w:t>
             </w:r>
             <w:r>
               <w:rPr>
@@ -496,7 +498,7 @@
                 <w:noProof/>
                 <w:webHidden/>
               </w:rPr>
-              <w:instrText xml:space="preserve"> PAGEREF _Toc500800581 \h </w:instrText>
+              <w:instrText xml:space="preserve"> PAGEREF _Toc501576155 \h </w:instrText>
             </w:r>
             <w:r>
               <w:rPr>
@@ -539,13 +541,13 @@
               <w:lang w:eastAsia="de-DE"/>
             </w:rPr>
           </w:pPr>
-          <w:hyperlink w:anchor="_Toc500800582" w:history="1">
+          <w:hyperlink w:anchor="_Toc501576156" w:history="1">
             <w:r>
               <w:rPr>
                 <w:rStyle w:val="Hyperlink"/>
                 <w:noProof/>
               </w:rPr>
-              <w:t>08.12.2017</w:t>
+              <w:t>12.12.2017</w:t>
             </w:r>
             <w:r>
               <w:rPr>
@@ -566,7 +568,7 @@
                 <w:noProof/>
                 <w:webHidden/>
               </w:rPr>
-              <w:instrText xml:space="preserve"> PAGEREF _Toc500800582 \h </w:instrText>
+              <w:instrText xml:space="preserve"> PAGEREF _Toc501576156 \h </w:instrText>
             </w:r>
             <w:r>
               <w:rPr>
@@ -586,7 +588,7 @@
                 <w:noProof/>
                 <w:webHidden/>
               </w:rPr>
-              <w:t>3</w:t>
+              <w:t>4</w:t>
             </w:r>
             <w:r>
               <w:rPr>
@@ -609,13 +611,13 @@
               <w:lang w:eastAsia="de-DE"/>
             </w:rPr>
           </w:pPr>
-          <w:hyperlink w:anchor="_Toc500800583" w:history="1">
+          <w:hyperlink w:anchor="_Toc501576157" w:history="1">
             <w:r>
               <w:rPr>
                 <w:rStyle w:val="Hyperlink"/>
                 <w:noProof/>
               </w:rPr>
-              <w:t>09.12.2017</w:t>
+              <w:t>13.12.2017</w:t>
             </w:r>
             <w:r>
               <w:rPr>
@@ -636,7 +638,7 @@
                 <w:noProof/>
                 <w:webHidden/>
               </w:rPr>
-              <w:instrText xml:space="preserve"> PAGEREF _Toc500800583 \h </w:instrText>
+              <w:instrText xml:space="preserve"> PAGEREF _Toc501576157 \h </w:instrText>
             </w:r>
             <w:r>
               <w:rPr>
@@ -656,7 +658,7 @@
                 <w:noProof/>
                 <w:webHidden/>
               </w:rPr>
-              <w:t>3</w:t>
+              <w:t>4</w:t>
             </w:r>
             <w:r>
               <w:rPr>
@@ -679,16 +681,14 @@
               <w:lang w:eastAsia="de-DE"/>
             </w:rPr>
           </w:pPr>
-          <w:hyperlink w:anchor="_Toc500800584" w:history="1">
+          <w:hyperlink w:anchor="_Toc501576158" w:history="1">
             <w:r>
               <w:rPr>
                 <w:rStyle w:val="Hyperlink"/>
                 <w:noProof/>
               </w:rPr>
-              <w:t>10.12.2017</w:t>
-            </w:r>
-            <w:bookmarkStart w:id="0" w:name="_GoBack"/>
-            <w:bookmarkEnd w:id="0"/>
+              <w:t>15.12.2017</w:t>
+            </w:r>
             <w:r>
               <w:rPr>
                 <w:noProof/>
@@ -708,7 +708,7 @@
                 <w:noProof/>
                 <w:webHidden/>
               </w:rPr>
-              <w:instrText xml:space="preserve"> PAGEREF _Toc500800584 \h </w:instrText>
+              <w:instrText xml:space="preserve"> PAGEREF _Toc501576158 \h </w:instrText>
             </w:r>
             <w:r>
               <w:rPr>
@@ -728,7 +728,7 @@
                 <w:noProof/>
                 <w:webHidden/>
               </w:rPr>
-              <w:t>3</w:t>
+              <w:t>4</w:t>
             </w:r>
             <w:r>
               <w:rPr>
@@ -751,13 +751,13 @@
               <w:lang w:eastAsia="de-DE"/>
             </w:rPr>
           </w:pPr>
-          <w:hyperlink w:anchor="_Toc500800585" w:history="1">
+          <w:hyperlink w:anchor="_Toc501576159" w:history="1">
             <w:r>
               <w:rPr>
                 <w:rStyle w:val="Hyperlink"/>
                 <w:noProof/>
               </w:rPr>
-              <w:t>11.12.2017</w:t>
+              <w:t>18.12.2017</w:t>
             </w:r>
             <w:r>
               <w:rPr>
@@ -778,7 +778,7 @@
                 <w:noProof/>
                 <w:webHidden/>
               </w:rPr>
-              <w:instrText xml:space="preserve"> PAGEREF _Toc500800585 \h </w:instrText>
+              <w:instrText xml:space="preserve"> PAGEREF _Toc501576159 \h </w:instrText>
             </w:r>
             <w:r>
               <w:rPr>
@@ -798,7 +798,7 @@
                 <w:noProof/>
                 <w:webHidden/>
               </w:rPr>
-              <w:t>3</w:t>
+              <w:t>5</w:t>
             </w:r>
             <w:r>
               <w:rPr>
@@ -821,13 +821,13 @@
               <w:lang w:eastAsia="de-DE"/>
             </w:rPr>
           </w:pPr>
-          <w:hyperlink w:anchor="_Toc500800586" w:history="1">
+          <w:hyperlink w:anchor="_Toc501576160" w:history="1">
             <w:r>
               <w:rPr>
                 <w:rStyle w:val="Hyperlink"/>
                 <w:noProof/>
               </w:rPr>
-              <w:t>12.12.2017</w:t>
+              <w:t>19.12.2017</w:t>
             </w:r>
             <w:r>
               <w:rPr>
@@ -848,7 +848,7 @@
                 <w:noProof/>
                 <w:webHidden/>
               </w:rPr>
-              <w:instrText xml:space="preserve"> PAGEREF _Toc500800586 \h </w:instrText>
+              <w:instrText xml:space="preserve"> PAGEREF _Toc501576160 \h </w:instrText>
             </w:r>
             <w:r>
               <w:rPr>
@@ -868,7 +868,217 @@
                 <w:noProof/>
                 <w:webHidden/>
               </w:rPr>
-              <w:t>3</w:t>
+              <w:t>5</w:t>
+            </w:r>
+            <w:r>
+              <w:rPr>
+                <w:noProof/>
+                <w:webHidden/>
+              </w:rPr>
+              <w:fldChar w:fldCharType="end"/>
+            </w:r>
+          </w:hyperlink>
+        </w:p>
+        <w:p>
+          <w:pPr>
+            <w:pStyle w:val="Verzeichnis1"/>
+            <w:tabs>
+              <w:tab w:val="right" w:leader="dot" w:pos="9062"/>
+            </w:tabs>
+            <w:rPr>
+              <w:rFonts w:eastAsiaTheme="minorEastAsia"/>
+              <w:noProof/>
+              <w:lang w:eastAsia="de-DE"/>
+            </w:rPr>
+          </w:pPr>
+          <w:hyperlink w:anchor="_Toc501576161" w:history="1">
+            <w:r>
+              <w:rPr>
+                <w:rStyle w:val="Hyperlink"/>
+                <w:noProof/>
+              </w:rPr>
+              <w:t>20.12.2017</w:t>
+            </w:r>
+            <w:r>
+              <w:rPr>
+                <w:noProof/>
+                <w:webHidden/>
+              </w:rPr>
+              <w:tab/>
+            </w:r>
+            <w:r>
+              <w:rPr>
+                <w:noProof/>
+                <w:webHidden/>
+              </w:rPr>
+              <w:fldChar w:fldCharType="begin"/>
+            </w:r>
+            <w:r>
+              <w:rPr>
+                <w:noProof/>
+                <w:webHidden/>
+              </w:rPr>
+              <w:instrText xml:space="preserve"> PAGEREF _Toc501576161 \h </w:instrText>
+            </w:r>
+            <w:r>
+              <w:rPr>
+                <w:noProof/>
+                <w:webHidden/>
+              </w:rPr>
+            </w:r>
+            <w:r>
+              <w:rPr>
+                <w:noProof/>
+                <w:webHidden/>
+              </w:rPr>
+              <w:fldChar w:fldCharType="separate"/>
+            </w:r>
+            <w:r>
+              <w:rPr>
+                <w:noProof/>
+                <w:webHidden/>
+              </w:rPr>
+              <w:t>5</w:t>
+            </w:r>
+            <w:r>
+              <w:rPr>
+                <w:noProof/>
+                <w:webHidden/>
+              </w:rPr>
+              <w:fldChar w:fldCharType="end"/>
+            </w:r>
+          </w:hyperlink>
+        </w:p>
+        <w:p>
+          <w:pPr>
+            <w:pStyle w:val="Verzeichnis1"/>
+            <w:tabs>
+              <w:tab w:val="right" w:leader="dot" w:pos="9062"/>
+            </w:tabs>
+            <w:rPr>
+              <w:rFonts w:eastAsiaTheme="minorEastAsia"/>
+              <w:noProof/>
+              <w:lang w:eastAsia="de-DE"/>
+            </w:rPr>
+          </w:pPr>
+          <w:hyperlink w:anchor="_Toc501576162" w:history="1">
+            <w:r>
+              <w:rPr>
+                <w:rStyle w:val="Hyperlink"/>
+                <w:noProof/>
+              </w:rPr>
+              <w:t>21.12.2017</w:t>
+            </w:r>
+            <w:r>
+              <w:rPr>
+                <w:noProof/>
+                <w:webHidden/>
+              </w:rPr>
+              <w:tab/>
+            </w:r>
+            <w:r>
+              <w:rPr>
+                <w:noProof/>
+                <w:webHidden/>
+              </w:rPr>
+              <w:fldChar w:fldCharType="begin"/>
+            </w:r>
+            <w:r>
+              <w:rPr>
+                <w:noProof/>
+                <w:webHidden/>
+              </w:rPr>
+              <w:instrText xml:space="preserve"> PAGEREF _Toc501576162 \h </w:instrText>
+            </w:r>
+            <w:r>
+              <w:rPr>
+                <w:noProof/>
+                <w:webHidden/>
+              </w:rPr>
+            </w:r>
+            <w:r>
+              <w:rPr>
+                <w:noProof/>
+                <w:webHidden/>
+              </w:rPr>
+              <w:fldChar w:fldCharType="separate"/>
+            </w:r>
+            <w:r>
+              <w:rPr>
+                <w:noProof/>
+                <w:webHidden/>
+              </w:rPr>
+              <w:t>6</w:t>
+            </w:r>
+            <w:r>
+              <w:rPr>
+                <w:noProof/>
+                <w:webHidden/>
+              </w:rPr>
+              <w:fldChar w:fldCharType="end"/>
+            </w:r>
+          </w:hyperlink>
+        </w:p>
+        <w:p>
+          <w:pPr>
+            <w:pStyle w:val="Verzeichnis1"/>
+            <w:tabs>
+              <w:tab w:val="right" w:leader="dot" w:pos="9062"/>
+            </w:tabs>
+            <w:rPr>
+              <w:rFonts w:eastAsiaTheme="minorEastAsia"/>
+              <w:noProof/>
+              <w:lang w:eastAsia="de-DE"/>
+            </w:rPr>
+          </w:pPr>
+          <w:hyperlink w:anchor="_Toc501576163" w:history="1">
+            <w:r>
+              <w:rPr>
+                <w:rStyle w:val="Hyperlink"/>
+                <w:noProof/>
+              </w:rPr>
+              <w:t>22.12.2017</w:t>
+            </w:r>
+            <w:r>
+              <w:rPr>
+                <w:noProof/>
+                <w:webHidden/>
+              </w:rPr>
+              <w:tab/>
+            </w:r>
+            <w:r>
+              <w:rPr>
+                <w:noProof/>
+                <w:webHidden/>
+              </w:rPr>
+              <w:fldChar w:fldCharType="begin"/>
+            </w:r>
+            <w:r>
+              <w:rPr>
+                <w:noProof/>
+                <w:webHidden/>
+              </w:rPr>
+              <w:instrText xml:space="preserve"> PAGEREF _Toc501576163 \h </w:instrText>
+            </w:r>
+            <w:r>
+              <w:rPr>
+                <w:noProof/>
+                <w:webHidden/>
+              </w:rPr>
+            </w:r>
+            <w:r>
+              <w:rPr>
+                <w:noProof/>
+                <w:webHidden/>
+              </w:rPr>
+              <w:fldChar w:fldCharType="separate"/>
+            </w:r>
+            <w:r>
+              <w:rPr>
+                <w:noProof/>
+                <w:webHidden/>
+              </w:rPr>
+              <w:t>6</w:t>
             </w:r>
             <w:r>
               <w:rPr>
@@ -911,7 +1121,7 @@
       <w:pPr>
         <w:pStyle w:val="berschrift1"/>
       </w:pPr>
-      <w:bookmarkStart w:id="1" w:name="_Toc500800579"/>
+      <w:bookmarkStart w:id="1" w:name="_Toc501576153"/>
       <w:r>
         <w:lastRenderedPageBreak/>
         <w:t>0</w:t>
@@ -939,6 +1149,54 @@
         </w:numPr>
       </w:pPr>
       <w:r>
+        <w:t>Erledigt</w:t>
+      </w:r>
+    </w:p>
+    <w:p>
+      <w:pPr>
+        <w:pStyle w:val="Listenabsatz"/>
+        <w:numPr>
+          <w:ilvl w:val="1"/>
+          <w:numId w:val="3"/>
+        </w:numPr>
+      </w:pPr>
+      <w:r>
+        <w:t>Das Thema wurde für mich von Peter Wegmann ausgewählt</w:t>
+      </w:r>
+    </w:p>
+    <w:p>
+      <w:pPr>
+        <w:pStyle w:val="Listenabsatz"/>
+        <w:numPr>
+          <w:ilvl w:val="2"/>
+          <w:numId w:val="3"/>
+        </w:numPr>
+      </w:pPr>
+      <w:r>
+        <w:t>Industrie 4.0: Connectivity</w:t>
+      </w:r>
+    </w:p>
+    <w:p>
+      <w:pPr>
+        <w:pStyle w:val="Listenabsatz"/>
+        <w:numPr>
+          <w:ilvl w:val="1"/>
+          <w:numId w:val="3"/>
+        </w:numPr>
+      </w:pPr>
+      <w:r>
+        <w:t>Ich habe mich über CMS Systeme wie WordPress, Wix, Joomla und Adobe Dreamweaver informiert</w:t>
+      </w:r>
+    </w:p>
+    <w:p>
+      <w:pPr>
+        <w:pStyle w:val="Listenabsatz"/>
+        <w:numPr>
+          <w:ilvl w:val="0"/>
+          <w:numId w:val="3"/>
+        </w:numPr>
+      </w:pPr>
+      <w:r>
         <w:t>Soll</w:t>
       </w:r>
     </w:p>
@@ -946,6 +1204,228 @@
       <w:pPr>
         <w:pStyle w:val="Listenabsatz"/>
         <w:numPr>
+          <w:ilvl w:val="1"/>
+          <w:numId w:val="3"/>
+        </w:numPr>
+      </w:pPr>
+      <w:r>
+        <w:t>Ein Thema auswählen</w:t>
+      </w:r>
+    </w:p>
+    <w:p>
+      <w:pPr>
+        <w:pStyle w:val="Listenabsatz"/>
+        <w:numPr>
+          <w:ilvl w:val="2"/>
+          <w:numId w:val="3"/>
+        </w:numPr>
+      </w:pPr>
+      <w:r>
+        <w:t>Vom Kunden</w:t>
+      </w:r>
+    </w:p>
+    <w:p>
+      <w:pPr>
+        <w:pStyle w:val="Listenabsatz"/>
+        <w:numPr>
+          <w:ilvl w:val="1"/>
+          <w:numId w:val="3"/>
+        </w:numPr>
+      </w:pPr>
+      <w:r>
+        <w:t>Über CMS Systeme Informieren</w:t>
+      </w:r>
+    </w:p>
+    <w:p>
+      <w:pPr>
+        <w:pStyle w:val="Listenabsatz"/>
+        <w:numPr>
+          <w:ilvl w:val="0"/>
+          <w:numId w:val="3"/>
+        </w:numPr>
+      </w:pPr>
+      <w:r>
+        <w:t>Kan</w:t>
+      </w:r>
+      <w:r>
+        <w:t>n</w:t>
+      </w:r>
+    </w:p>
+    <w:p>
+      <w:pPr>
+        <w:pStyle w:val="Listenabsatz"/>
+        <w:numPr>
+          <w:ilvl w:val="1"/>
+          <w:numId w:val="3"/>
+        </w:numPr>
+      </w:pPr>
+      <w:r>
+        <w:t>Pflichtenheft anfangen</w:t>
+      </w:r>
+    </w:p>
+    <w:p>
+      <w:pPr>
+        <w:pStyle w:val="Listenabsatz"/>
+        <w:numPr>
+          <w:ilvl w:val="0"/>
+          <w:numId w:val="3"/>
+        </w:numPr>
+      </w:pPr>
+      <w:r>
+        <w:t>Probleme</w:t>
+      </w:r>
+    </w:p>
+    <w:p>
+      <w:pPr>
+        <w:pStyle w:val="Listenabsatz"/>
+        <w:numPr>
+          <w:ilvl w:val="1"/>
+          <w:numId w:val="3"/>
+        </w:numPr>
+      </w:pPr>
+      <w:r>
+        <w:t>Keine</w:t>
+      </w:r>
+    </w:p>
+    <w:p>
+      <w:pPr>
+        <w:pStyle w:val="Listenabsatz"/>
+        <w:numPr>
+          <w:ilvl w:val="0"/>
+          <w:numId w:val="3"/>
+        </w:numPr>
+      </w:pPr>
+      <w:r>
+        <w:t>Arbeitsaufwand: 1h</w:t>
+      </w:r>
+    </w:p>
+    <w:p>
+      <w:pPr>
+        <w:pStyle w:val="berschrift1"/>
+      </w:pPr>
+      <w:bookmarkStart w:id="2" w:name="_Toc501576154"/>
+      <w:r>
+        <w:t>06.12.2017</w:t>
+      </w:r>
+      <w:bookmarkEnd w:id="2"/>
+    </w:p>
+    <w:p>
+      <w:pPr>
+        <w:pStyle w:val="Listenabsatz"/>
+        <w:numPr>
+          <w:ilvl w:val="0"/>
+          <w:numId w:val="4"/>
+        </w:numPr>
+      </w:pPr>
+      <w:r>
+        <w:t>Erledigt</w:t>
+      </w:r>
+    </w:p>
+    <w:p>
+      <w:pPr>
+        <w:pStyle w:val="Listenabsatz"/>
+        <w:numPr>
+          <w:ilvl w:val="1"/>
+          <w:numId w:val="4"/>
+        </w:numPr>
+      </w:pPr>
+      <w:r>
+        <w:t>Repository wurde erstellt</w:t>
+      </w:r>
+    </w:p>
+    <w:p>
+      <w:pPr>
+        <w:pStyle w:val="Listenabsatz"/>
+        <w:numPr>
+          <w:ilvl w:val="1"/>
+          <w:numId w:val="4"/>
+        </w:numPr>
+      </w:pPr>
+      <w:r>
+        <w:t>Mit dem Pflichtenheft wurde angefangen</w:t>
+      </w:r>
+    </w:p>
+    <w:p>
+      <w:pPr>
+        <w:pStyle w:val="Listenabsatz"/>
+        <w:numPr>
+          <w:ilvl w:val="1"/>
+          <w:numId w:val="4"/>
+        </w:numPr>
+      </w:pPr>
+      <w:r>
+        <w:t>Auftrag gepushed</w:t>
+      </w:r>
+    </w:p>
+    <w:p>
+      <w:pPr>
+        <w:pStyle w:val="Listenabsatz"/>
+        <w:numPr>
+          <w:ilvl w:val="1"/>
+          <w:numId w:val="4"/>
+        </w:numPr>
+      </w:pPr>
+      <w:r>
+        <w:t>Das Protokoll wurde erstellt</w:t>
+      </w:r>
+    </w:p>
+    <w:p>
+      <w:pPr>
+        <w:pStyle w:val="Listenabsatz"/>
+        <w:numPr>
+          <w:ilvl w:val="0"/>
+          <w:numId w:val="3"/>
+        </w:numPr>
+      </w:pPr>
+      <w:r>
+        <w:t>Soll</w:t>
+      </w:r>
+    </w:p>
+    <w:p>
+      <w:pPr>
+        <w:pStyle w:val="Listenabsatz"/>
+        <w:numPr>
+          <w:ilvl w:val="1"/>
+          <w:numId w:val="3"/>
+        </w:numPr>
+      </w:pPr>
+      <w:r>
+        <w:t>Repository auf GitHub erstellen</w:t>
+      </w:r>
+    </w:p>
+    <w:p>
+      <w:pPr>
+        <w:pStyle w:val="Listenabsatz"/>
+        <w:numPr>
+          <w:ilvl w:val="2"/>
+          <w:numId w:val="3"/>
+        </w:numPr>
+      </w:pPr>
+      <w:hyperlink r:id="rId8" w:history="1">
+        <w:r>
+          <w:rPr>
+            <w:rStyle w:val="Hyperlink"/>
+          </w:rPr>
+          <w:t>https://github.com/ThoSap/Industrie4.0-Connectivity-Webseite</w:t>
+        </w:r>
+      </w:hyperlink>
+    </w:p>
+    <w:p>
+      <w:pPr>
+        <w:pStyle w:val="Listenabsatz"/>
+        <w:numPr>
+          <w:ilvl w:val="1"/>
+          <w:numId w:val="3"/>
+        </w:numPr>
+      </w:pPr>
+      <w:r>
+        <w:t>Protokoll führen</w:t>
+      </w:r>
+    </w:p>
+    <w:p>
+      <w:pPr>
+        <w:pStyle w:val="Listenabsatz"/>
+        <w:numPr>
           <w:ilvl w:val="0"/>
           <w:numId w:val="3"/>
         </w:numPr>
@@ -958,6 +1438,30 @@
       <w:pPr>
         <w:pStyle w:val="Listenabsatz"/>
         <w:numPr>
+          <w:ilvl w:val="1"/>
+          <w:numId w:val="3"/>
+        </w:numPr>
+      </w:pPr>
+      <w:r>
+        <w:t>Pflichtenheft fortsetzen</w:t>
+      </w:r>
+    </w:p>
+    <w:p>
+      <w:pPr>
+        <w:pStyle w:val="Listenabsatz"/>
+        <w:numPr>
+          <w:ilvl w:val="1"/>
+          <w:numId w:val="3"/>
+        </w:numPr>
+      </w:pPr>
+      <w:r>
+        <w:t>Auftrag auf Repository pushen</w:t>
+      </w:r>
+    </w:p>
+    <w:p>
+      <w:pPr>
+        <w:pStyle w:val="Listenabsatz"/>
+        <w:numPr>
           <w:ilvl w:val="0"/>
           <w:numId w:val="3"/>
         </w:numPr>
@@ -968,19 +1472,1132 @@
     </w:p>
     <w:p>
       <w:pPr>
+        <w:pStyle w:val="Listenabsatz"/>
+        <w:numPr>
+          <w:ilvl w:val="1"/>
+          <w:numId w:val="3"/>
+        </w:numPr>
+      </w:pPr>
+      <w:r>
+        <w:t>Keine</w:t>
+      </w:r>
+    </w:p>
+    <w:p>
+      <w:pPr>
+        <w:pStyle w:val="Listenabsatz"/>
+        <w:numPr>
+          <w:ilvl w:val="0"/>
+          <w:numId w:val="3"/>
+        </w:numPr>
+      </w:pPr>
+      <w:r>
+        <w:t>Arbeitsaufwand</w:t>
+      </w:r>
+      <w:r>
+        <w:t>: 2h</w:t>
+      </w:r>
+    </w:p>
+    <w:p>
+      <w:pPr>
         <w:pStyle w:val="berschrift1"/>
       </w:pPr>
-      <w:bookmarkStart w:id="2" w:name="_Toc500800580"/>
-      <w:r>
-        <w:t>0</w:t>
-      </w:r>
-      <w:r>
-        <w:t>6</w:t>
+      <w:bookmarkStart w:id="3" w:name="_Toc501576155"/>
+      <w:r>
+        <w:t>11.12.2017</w:t>
+      </w:r>
+      <w:bookmarkEnd w:id="3"/>
+    </w:p>
+    <w:p>
+      <w:pPr>
+        <w:pStyle w:val="Listenabsatz"/>
+        <w:numPr>
+          <w:ilvl w:val="0"/>
+          <w:numId w:val="5"/>
+        </w:numPr>
+      </w:pPr>
+      <w:r>
+        <w:t>Erledigt</w:t>
+      </w:r>
+    </w:p>
+    <w:p>
+      <w:pPr>
+        <w:pStyle w:val="Listenabsatz"/>
+        <w:numPr>
+          <w:ilvl w:val="1"/>
+          <w:numId w:val="5"/>
+        </w:numPr>
+      </w:pPr>
+      <w:r>
+        <w:t>Das Pflichtenheft wurde bis zur Version 0.9.1 fertigegestellt</w:t>
+      </w:r>
+    </w:p>
+    <w:p>
+      <w:pPr>
+        <w:pStyle w:val="Listenabsatz"/>
+        <w:numPr>
+          <w:ilvl w:val="0"/>
+          <w:numId w:val="3"/>
+        </w:numPr>
+      </w:pPr>
+      <w:r>
+        <w:t>Soll</w:t>
+      </w:r>
+    </w:p>
+    <w:p>
+      <w:pPr>
+        <w:pStyle w:val="Listenabsatz"/>
+        <w:numPr>
+          <w:ilvl w:val="1"/>
+          <w:numId w:val="3"/>
+        </w:numPr>
+      </w:pPr>
+      <w:r>
+        <w:t>Das Pflichtenheft sollte fast final und finished sein, dem Kunde wird es am 12.12.2017 vorgestellt</w:t>
+      </w:r>
+    </w:p>
+    <w:p>
+      <w:pPr>
+        <w:pStyle w:val="Listenabsatz"/>
+        <w:numPr>
+          <w:ilvl w:val="0"/>
+          <w:numId w:val="3"/>
+        </w:numPr>
+      </w:pPr>
+      <w:r>
+        <w:t>Kann</w:t>
+      </w:r>
+    </w:p>
+    <w:p>
+      <w:pPr>
+        <w:pStyle w:val="Listenabsatz"/>
+        <w:numPr>
+          <w:ilvl w:val="1"/>
+          <w:numId w:val="3"/>
+        </w:numPr>
+      </w:pPr>
+      <w:r>
+        <w:t>Keine Kann Anforderungen</w:t>
+      </w:r>
+    </w:p>
+    <w:p>
+      <w:pPr>
+        <w:pStyle w:val="Listenabsatz"/>
+        <w:numPr>
+          <w:ilvl w:val="0"/>
+          <w:numId w:val="3"/>
+        </w:numPr>
+      </w:pPr>
+      <w:r>
+        <w:t>Probleme</w:t>
+      </w:r>
+    </w:p>
+    <w:p>
+      <w:pPr>
+        <w:pStyle w:val="Listenabsatz"/>
+        <w:numPr>
+          <w:ilvl w:val="1"/>
+          <w:numId w:val="3"/>
+        </w:numPr>
+      </w:pPr>
+      <w:r>
+        <w:t>Das Pflichtenheft nach Peters Vorstellungen zu führen war nicht sehr einfach</w:t>
+      </w:r>
+    </w:p>
+    <w:p>
+      <w:pPr>
+        <w:pStyle w:val="Listenabsatz"/>
+        <w:numPr>
+          <w:ilvl w:val="0"/>
+          <w:numId w:val="3"/>
+        </w:numPr>
+      </w:pPr>
+      <w:r>
+        <w:t>Arbeitsaufwan</w:t>
+      </w:r>
+      <w:r>
+        <w:t>d: 6h</w:t>
+      </w:r>
+    </w:p>
+    <w:p>
+      <w:r>
+        <w:br w:type="page"/>
+      </w:r>
+    </w:p>
+    <w:p>
+      <w:pPr>
+        <w:pStyle w:val="berschrift1"/>
+      </w:pPr>
+      <w:bookmarkStart w:id="4" w:name="_Toc501576156"/>
+      <w:r>
+        <w:lastRenderedPageBreak/>
+        <w:t>12.12.2017</w:t>
+      </w:r>
+      <w:bookmarkEnd w:id="4"/>
+    </w:p>
+    <w:p>
+      <w:pPr>
+        <w:pStyle w:val="Listenabsatz"/>
+        <w:numPr>
+          <w:ilvl w:val="0"/>
+          <w:numId w:val="6"/>
+        </w:numPr>
+      </w:pPr>
+      <w:r>
+        <w:t>Erledigt</w:t>
+      </w:r>
+    </w:p>
+    <w:p>
+      <w:pPr>
+        <w:pStyle w:val="Listenabsatz"/>
+        <w:numPr>
+          <w:ilvl w:val="1"/>
+          <w:numId w:val="6"/>
+        </w:numPr>
+      </w:pPr>
+      <w:r>
+        <w:t>Kundengespräch wurde mit Peter geführt</w:t>
+      </w:r>
+    </w:p>
+    <w:p>
+      <w:pPr>
+        <w:pStyle w:val="Listenabsatz"/>
+        <w:numPr>
+          <w:ilvl w:val="1"/>
+          <w:numId w:val="6"/>
+        </w:numPr>
+      </w:pPr>
+      <w:r>
+        <w:t>Kundengespräch wurde protokolliert</w:t>
+      </w:r>
+    </w:p>
+    <w:p>
+      <w:pPr>
+        <w:pStyle w:val="Listenabsatz"/>
+        <w:numPr>
+          <w:ilvl w:val="2"/>
+          <w:numId w:val="6"/>
+        </w:numPr>
+      </w:pPr>
+      <w:r>
+        <w:t>Wurde aber erst am 15.12.2017 auf die Repository gepushed</w:t>
+      </w:r>
+    </w:p>
+    <w:p>
+      <w:pPr>
+        <w:pStyle w:val="Listenabsatz"/>
+        <w:numPr>
+          <w:ilvl w:val="3"/>
+          <w:numId w:val="6"/>
+        </w:numPr>
+      </w:pPr>
+      <w:r>
+        <w:t>Vorher auf Blatt Papier</w:t>
+      </w:r>
+    </w:p>
+    <w:p>
+      <w:pPr>
+        <w:pStyle w:val="Listenabsatz"/>
+        <w:numPr>
+          <w:ilvl w:val="0"/>
+          <w:numId w:val="3"/>
+        </w:numPr>
+      </w:pPr>
+      <w:r>
+        <w:t>Soll</w:t>
+      </w:r>
+    </w:p>
+    <w:p>
+      <w:pPr>
+        <w:pStyle w:val="Listenabsatz"/>
+        <w:numPr>
+          <w:ilvl w:val="1"/>
+          <w:numId w:val="3"/>
+        </w:numPr>
+      </w:pPr>
+      <w:r>
+        <w:t>Kundengespräch führen</w:t>
+      </w:r>
+    </w:p>
+    <w:p>
+      <w:pPr>
+        <w:pStyle w:val="Listenabsatz"/>
+        <w:numPr>
+          <w:ilvl w:val="1"/>
+          <w:numId w:val="3"/>
+        </w:numPr>
+      </w:pPr>
+      <w:r>
+        <w:t>Kundengespräch protokollieren</w:t>
+      </w:r>
+    </w:p>
+    <w:p>
+      <w:pPr>
+        <w:pStyle w:val="Listenabsatz"/>
+        <w:numPr>
+          <w:ilvl w:val="0"/>
+          <w:numId w:val="3"/>
+        </w:numPr>
+      </w:pPr>
+      <w:r>
+        <w:t>Kann</w:t>
+      </w:r>
+    </w:p>
+    <w:p>
+      <w:pPr>
+        <w:pStyle w:val="Listenabsatz"/>
+        <w:numPr>
+          <w:ilvl w:val="1"/>
+          <w:numId w:val="3"/>
+        </w:numPr>
+        <w:rPr>
+          <w:lang w:val="en-US"/>
+        </w:rPr>
+      </w:pPr>
+      <w:r>
+        <w:rPr>
+          <w:lang w:val="en-US"/>
+        </w:rPr>
+        <w:t>README.md in Repository a</w:t>
+      </w:r>
+      <w:r>
+        <w:rPr>
+          <w:lang w:val="en-US"/>
+        </w:rPr>
+        <w:t>ktualisieren</w:t>
+      </w:r>
+    </w:p>
+    <w:p>
+      <w:pPr>
+        <w:pStyle w:val="Listenabsatz"/>
+        <w:numPr>
+          <w:ilvl w:val="0"/>
+          <w:numId w:val="3"/>
+        </w:numPr>
+      </w:pPr>
+      <w:r>
+        <w:t>Probleme</w:t>
+      </w:r>
+    </w:p>
+    <w:p>
+      <w:pPr>
+        <w:pStyle w:val="Listenabsatz"/>
+        <w:numPr>
+          <w:ilvl w:val="1"/>
+          <w:numId w:val="3"/>
+        </w:numPr>
+      </w:pPr>
+      <w:r>
+        <w:t>Wir wussten nicht wie ein Kundengespräch abläuft</w:t>
+      </w:r>
+    </w:p>
+    <w:p>
+      <w:pPr>
+        <w:pStyle w:val="Listenabsatz"/>
+        <w:numPr>
+          <w:ilvl w:val="2"/>
+          <w:numId w:val="3"/>
+        </w:numPr>
+      </w:pPr>
+      <w:r>
+        <w:t>Improvisieren</w:t>
+      </w:r>
+    </w:p>
+    <w:p>
+      <w:pPr>
+        <w:pStyle w:val="Listenabsatz"/>
+        <w:numPr>
+          <w:ilvl w:val="0"/>
+          <w:numId w:val="3"/>
+        </w:numPr>
+      </w:pPr>
+      <w:r>
+        <w:t xml:space="preserve">Arbeitsaufwand: </w:t>
+      </w:r>
+      <w:r>
+        <w:t>2</w:t>
+      </w:r>
+      <w:r>
+        <w:t>h</w:t>
+      </w:r>
+    </w:p>
+    <w:p>
+      <w:pPr>
+        <w:pStyle w:val="berschrift1"/>
+      </w:pPr>
+      <w:bookmarkStart w:id="5" w:name="_Toc501576157"/>
+      <w:r>
+        <w:t>13.12.2017</w:t>
+      </w:r>
+      <w:bookmarkEnd w:id="5"/>
+    </w:p>
+    <w:p>
+      <w:pPr>
+        <w:pStyle w:val="Listenabsatz"/>
+        <w:numPr>
+          <w:ilvl w:val="0"/>
+          <w:numId w:val="6"/>
+        </w:numPr>
+      </w:pPr>
+      <w:r>
+        <w:t>Erledigt</w:t>
+      </w:r>
+    </w:p>
+    <w:p>
+      <w:pPr>
+        <w:pStyle w:val="Listenabsatz"/>
+        <w:numPr>
+          <w:ilvl w:val="1"/>
+          <w:numId w:val="6"/>
+        </w:numPr>
+      </w:pPr>
+      <w:r>
+        <w:t>Das Pflichtenheft wurde auf die Version 0.9.4 aktualisiert</w:t>
+      </w:r>
+    </w:p>
+    <w:p>
+      <w:pPr>
+        <w:pStyle w:val="Listenabsatz"/>
+        <w:numPr>
+          <w:ilvl w:val="1"/>
+          <w:numId w:val="6"/>
+        </w:numPr>
+      </w:pPr>
+      <w:r>
+        <w:t>README.md wurde aktualisiert</w:t>
+      </w:r>
+    </w:p>
+    <w:p>
+      <w:pPr>
+        <w:pStyle w:val="Listenabsatz"/>
+        <w:numPr>
+          <w:ilvl w:val="0"/>
+          <w:numId w:val="3"/>
+        </w:numPr>
+      </w:pPr>
+      <w:r>
+        <w:t>Soll</w:t>
+      </w:r>
+    </w:p>
+    <w:p>
+      <w:pPr>
+        <w:pStyle w:val="Listenabsatz"/>
+        <w:numPr>
+          <w:ilvl w:val="1"/>
+          <w:numId w:val="3"/>
+        </w:numPr>
+      </w:pPr>
+      <w:r>
+        <w:t>Das Pflichtenheft nach den Anforderungen des Kunden ändern</w:t>
+      </w:r>
+    </w:p>
+    <w:p>
+      <w:pPr>
+        <w:pStyle w:val="Listenabsatz"/>
+        <w:numPr>
+          <w:ilvl w:val="0"/>
+          <w:numId w:val="3"/>
+        </w:numPr>
+      </w:pPr>
+      <w:r>
+        <w:t>Kann</w:t>
+      </w:r>
+    </w:p>
+    <w:p>
+      <w:pPr>
+        <w:pStyle w:val="Listenabsatz"/>
+        <w:numPr>
+          <w:ilvl w:val="1"/>
+          <w:numId w:val="3"/>
+        </w:numPr>
+        <w:rPr>
+          <w:lang w:val="en-US"/>
+        </w:rPr>
+      </w:pPr>
+      <w:r>
+        <w:rPr>
+          <w:lang w:val="en-US"/>
+        </w:rPr>
+        <w:t>README.md in Repository a</w:t>
+      </w:r>
+      <w:r>
+        <w:rPr>
+          <w:lang w:val="en-US"/>
+        </w:rPr>
+        <w:t>ktualisieren</w:t>
+      </w:r>
+    </w:p>
+    <w:p>
+      <w:pPr>
+        <w:pStyle w:val="Listenabsatz"/>
+        <w:numPr>
+          <w:ilvl w:val="0"/>
+          <w:numId w:val="3"/>
+        </w:numPr>
+      </w:pPr>
+      <w:r>
+        <w:t>Probleme</w:t>
+      </w:r>
+    </w:p>
+    <w:p>
+      <w:pPr>
+        <w:pStyle w:val="Listenabsatz"/>
+        <w:numPr>
+          <w:ilvl w:val="1"/>
+          <w:numId w:val="3"/>
+        </w:numPr>
+      </w:pPr>
+      <w:r>
+        <w:t>Keine</w:t>
+      </w:r>
+    </w:p>
+    <w:p>
+      <w:pPr>
+        <w:pStyle w:val="Listenabsatz"/>
+        <w:numPr>
+          <w:ilvl w:val="0"/>
+          <w:numId w:val="3"/>
+        </w:numPr>
+      </w:pPr>
+      <w:r>
+        <w:t xml:space="preserve">Arbeitsaufwand: </w:t>
+      </w:r>
+      <w:r>
+        <w:t>2h</w:t>
+      </w:r>
+    </w:p>
+    <w:p>
+      <w:pPr>
+        <w:pStyle w:val="berschrift1"/>
+      </w:pPr>
+      <w:bookmarkStart w:id="6" w:name="_Toc501576158"/>
+      <w:r>
+        <w:t>15.12.2017</w:t>
+      </w:r>
+      <w:bookmarkEnd w:id="6"/>
+    </w:p>
+    <w:p>
+      <w:pPr>
+        <w:pStyle w:val="Listenabsatz"/>
+        <w:numPr>
+          <w:ilvl w:val="0"/>
+          <w:numId w:val="6"/>
+        </w:numPr>
+      </w:pPr>
+      <w:r>
+        <w:t>Erledigt</w:t>
+      </w:r>
+    </w:p>
+    <w:p>
+      <w:pPr>
+        <w:pStyle w:val="Listenabsatz"/>
+        <w:numPr>
+          <w:ilvl w:val="1"/>
+          <w:numId w:val="6"/>
+        </w:numPr>
+      </w:pPr>
+      <w:r>
+        <w:t>Kundengespräch wurde gepushed</w:t>
+      </w:r>
+    </w:p>
+    <w:p>
+      <w:pPr>
+        <w:pStyle w:val="Listenabsatz"/>
+        <w:numPr>
+          <w:ilvl w:val="1"/>
+          <w:numId w:val="6"/>
+        </w:numPr>
+      </w:pPr>
+      <w:r>
+        <w:t>Dokument Tests wurde angelegt</w:t>
+      </w:r>
+    </w:p>
+    <w:p>
+      <w:pPr>
+        <w:pStyle w:val="Listenabsatz"/>
+        <w:numPr>
+          <w:ilvl w:val="1"/>
+          <w:numId w:val="6"/>
+        </w:numPr>
+      </w:pPr>
+      <w:r>
+        <w:t>Dokumente wurden in .pdf Format konvertiert</w:t>
+      </w:r>
+    </w:p>
+    <w:p>
+      <w:pPr>
+        <w:pStyle w:val="Listenabsatz"/>
+        <w:numPr>
+          <w:ilvl w:val="1"/>
+          <w:numId w:val="6"/>
+        </w:numPr>
+      </w:pPr>
+      <w:r>
+        <w:t>WordPress Account wurde angelegt</w:t>
+      </w:r>
+    </w:p>
+    <w:p>
+      <w:pPr>
+        <w:pStyle w:val="Listenabsatz"/>
+        <w:numPr>
+          <w:ilvl w:val="0"/>
+          <w:numId w:val="3"/>
+        </w:numPr>
+      </w:pPr>
+      <w:r>
+        <w:t>Soll</w:t>
+      </w:r>
+    </w:p>
+    <w:p>
+      <w:pPr>
+        <w:pStyle w:val="Listenabsatz"/>
+        <w:numPr>
+          <w:ilvl w:val="1"/>
+          <w:numId w:val="3"/>
+        </w:numPr>
+      </w:pPr>
+      <w:r>
+        <w:t>Kundengespräch auf Repository pushen</w:t>
+      </w:r>
+    </w:p>
+    <w:p>
+      <w:pPr>
+        <w:pStyle w:val="Listenabsatz"/>
+        <w:numPr>
+          <w:ilvl w:val="1"/>
+          <w:numId w:val="3"/>
+        </w:numPr>
+      </w:pPr>
+      <w:r>
+        <w:t>Dokumente in .pdf Format konvertieren</w:t>
+      </w:r>
+    </w:p>
+    <w:p>
+      <w:pPr>
+        <w:pStyle w:val="Listenabsatz"/>
+        <w:numPr>
+          <w:ilvl w:val="0"/>
+          <w:numId w:val="3"/>
+        </w:numPr>
+      </w:pPr>
+      <w:r>
+        <w:t>Kann</w:t>
+      </w:r>
+    </w:p>
+    <w:p>
+      <w:pPr>
+        <w:pStyle w:val="Listenabsatz"/>
+        <w:numPr>
+          <w:ilvl w:val="1"/>
+          <w:numId w:val="3"/>
+        </w:numPr>
+      </w:pPr>
+      <w:r>
+        <w:t>Dokument Tests anlegen</w:t>
+      </w:r>
+    </w:p>
+    <w:p>
+      <w:pPr>
+        <w:pStyle w:val="Listenabsatz"/>
+        <w:numPr>
+          <w:ilvl w:val="2"/>
+          <w:numId w:val="3"/>
+        </w:numPr>
+      </w:pPr>
+      <w:r>
+        <w:t>Dient später in der Entwicklungsphase um Tests zu protokollieren</w:t>
+      </w:r>
+    </w:p>
+    <w:p>
+      <w:pPr>
+        <w:pStyle w:val="Listenabsatz"/>
+        <w:numPr>
+          <w:ilvl w:val="3"/>
+          <w:numId w:val="3"/>
+        </w:numPr>
+      </w:pPr>
+      <w:r>
+        <w:t>Erinnerung</w:t>
+      </w:r>
+    </w:p>
+    <w:p>
+      <w:pPr>
+        <w:pStyle w:val="Listenabsatz"/>
+        <w:numPr>
+          <w:ilvl w:val="1"/>
+          <w:numId w:val="3"/>
+        </w:numPr>
+      </w:pPr>
+      <w:r>
+        <w:t>WordPress Account anlegen</w:t>
+      </w:r>
+    </w:p>
+    <w:p>
+      <w:pPr>
+        <w:pStyle w:val="Listenabsatz"/>
+        <w:numPr>
+          <w:ilvl w:val="0"/>
+          <w:numId w:val="3"/>
+        </w:numPr>
+      </w:pPr>
+      <w:r>
+        <w:t>Probleme</w:t>
+      </w:r>
+    </w:p>
+    <w:p>
+      <w:pPr>
+        <w:pStyle w:val="Listenabsatz"/>
+        <w:numPr>
+          <w:ilvl w:val="1"/>
+          <w:numId w:val="3"/>
+        </w:numPr>
+      </w:pPr>
+      <w:r>
+        <w:t>Keine</w:t>
+      </w:r>
+    </w:p>
+    <w:p>
+      <w:pPr>
+        <w:pStyle w:val="Listenabsatz"/>
+        <w:numPr>
+          <w:ilvl w:val="0"/>
+          <w:numId w:val="3"/>
+        </w:numPr>
+      </w:pPr>
+      <w:r>
+        <w:t xml:space="preserve">Arbeitsaufwand: </w:t>
+      </w:r>
+      <w:r>
+        <w:t>1</w:t>
+      </w:r>
+      <w:r>
+        <w:t>h</w:t>
+      </w:r>
+    </w:p>
+    <w:p/>
+    <w:p>
+      <w:pPr>
+        <w:pStyle w:val="berschrift1"/>
+      </w:pPr>
+      <w:bookmarkStart w:id="7" w:name="_Toc501576159"/>
+      <w:r>
+        <w:t>18.12.2017</w:t>
+      </w:r>
+      <w:bookmarkEnd w:id="7"/>
+    </w:p>
+    <w:p>
+      <w:pPr>
+        <w:pStyle w:val="Listenabsatz"/>
+        <w:numPr>
+          <w:ilvl w:val="0"/>
+          <w:numId w:val="6"/>
+        </w:numPr>
+      </w:pPr>
+      <w:r>
+        <w:t>Erledigt</w:t>
+      </w:r>
+    </w:p>
+    <w:p>
+      <w:pPr>
+        <w:pStyle w:val="Listenabsatz"/>
+        <w:numPr>
+          <w:ilvl w:val="1"/>
+          <w:numId w:val="6"/>
+        </w:numPr>
+      </w:pPr>
+      <w:r>
+        <w:t>Pflichtenheft in Version 0.9.8</w:t>
+      </w:r>
+    </w:p>
+    <w:p>
+      <w:pPr>
+        <w:pStyle w:val="Listenabsatz"/>
+        <w:numPr>
+          <w:ilvl w:val="2"/>
+          <w:numId w:val="6"/>
+        </w:numPr>
+      </w:pPr>
+      <w:r>
+        <w:t>Noch nicht ganz final</w:t>
+      </w:r>
+    </w:p>
+    <w:p>
+      <w:pPr>
+        <w:pStyle w:val="Listenabsatz"/>
+        <w:numPr>
+          <w:ilvl w:val="1"/>
+          <w:numId w:val="6"/>
+        </w:numPr>
+      </w:pPr>
+      <w:r>
+        <w:t>WordPress Domain wurde erstellt</w:t>
+      </w:r>
+    </w:p>
+    <w:p>
+      <w:pPr>
+        <w:pStyle w:val="Listenabsatz"/>
+        <w:numPr>
+          <w:ilvl w:val="2"/>
+          <w:numId w:val="6"/>
+        </w:numPr>
+      </w:pPr>
+      <w:hyperlink r:id="rId9" w:history="1">
+        <w:r>
+          <w:rPr>
+            <w:rStyle w:val="Hyperlink"/>
+          </w:rPr>
+          <w:t>https://industrie</w:t>
+        </w:r>
+        <w:r>
+          <w:rPr>
+            <w:rStyle w:val="Hyperlink"/>
+          </w:rPr>
+          <w:t>4</w:t>
+        </w:r>
+        <w:r>
+          <w:rPr>
+            <w:rStyle w:val="Hyperlink"/>
+          </w:rPr>
+          <w:t>dot0tfo.wordpress.com/</w:t>
+        </w:r>
+      </w:hyperlink>
+    </w:p>
+    <w:p>
+      <w:pPr>
+        <w:pStyle w:val="Listenabsatz"/>
+        <w:numPr>
+          <w:ilvl w:val="0"/>
+          <w:numId w:val="6"/>
+        </w:numPr>
+      </w:pPr>
+      <w:r>
+        <w:t>So</w:t>
+      </w:r>
+      <w:r>
+        <w:t>ll</w:t>
+      </w:r>
+    </w:p>
+    <w:p>
+      <w:pPr>
+        <w:pStyle w:val="Listenabsatz"/>
+        <w:numPr>
+          <w:ilvl w:val="1"/>
+          <w:numId w:val="3"/>
+        </w:numPr>
+      </w:pPr>
+      <w:r>
+        <w:t>Pflichtenheft finalisieren</w:t>
+      </w:r>
+    </w:p>
+    <w:p>
+      <w:pPr>
+        <w:pStyle w:val="Listenabsatz"/>
+        <w:numPr>
+          <w:ilvl w:val="0"/>
+          <w:numId w:val="3"/>
+        </w:numPr>
+      </w:pPr>
+      <w:r>
+        <w:t>Kann</w:t>
+      </w:r>
+    </w:p>
+    <w:p>
+      <w:pPr>
+        <w:pStyle w:val="Listenabsatz"/>
+        <w:numPr>
+          <w:ilvl w:val="1"/>
+          <w:numId w:val="3"/>
+        </w:numPr>
+      </w:pPr>
+      <w:r>
+        <w:t>README.md aktualisieren</w:t>
+      </w:r>
+    </w:p>
+    <w:p>
+      <w:pPr>
+        <w:pStyle w:val="Listenabsatz"/>
+        <w:numPr>
+          <w:ilvl w:val="1"/>
+          <w:numId w:val="3"/>
+        </w:numPr>
+      </w:pPr>
+      <w:r>
+        <w:t>WordPress Domain erstellen</w:t>
+      </w:r>
+    </w:p>
+    <w:p>
+      <w:pPr>
+        <w:pStyle w:val="Listenabsatz"/>
+        <w:numPr>
+          <w:ilvl w:val="0"/>
+          <w:numId w:val="3"/>
+        </w:numPr>
+      </w:pPr>
+      <w:r>
+        <w:t>Probleme</w:t>
+      </w:r>
+    </w:p>
+    <w:p>
+      <w:pPr>
+        <w:pStyle w:val="Listenabsatz"/>
+        <w:numPr>
+          <w:ilvl w:val="1"/>
+          <w:numId w:val="3"/>
+        </w:numPr>
+      </w:pPr>
+      <w:r>
+        <w:t>Keine</w:t>
+      </w:r>
+    </w:p>
+    <w:p>
+      <w:pPr>
+        <w:pStyle w:val="Listenabsatz"/>
+        <w:numPr>
+          <w:ilvl w:val="0"/>
+          <w:numId w:val="3"/>
+        </w:numPr>
+      </w:pPr>
+      <w:r>
+        <w:t xml:space="preserve">Arbeitsaufwand: </w:t>
+      </w:r>
+      <w:r>
+        <w:t>2</w:t>
+      </w:r>
+      <w:r>
+        <w:t>h</w:t>
+      </w:r>
+    </w:p>
+    <w:p>
+      <w:pPr>
+        <w:pStyle w:val="berschrift1"/>
+      </w:pPr>
+      <w:bookmarkStart w:id="8" w:name="_Toc501576160"/>
+      <w:r>
+        <w:t>19.12.2017</w:t>
+      </w:r>
+      <w:bookmarkEnd w:id="8"/>
+    </w:p>
+    <w:p>
+      <w:pPr>
+        <w:pStyle w:val="Listenabsatz"/>
+        <w:numPr>
+          <w:ilvl w:val="0"/>
+          <w:numId w:val="6"/>
+        </w:numPr>
+      </w:pPr>
+      <w:r>
+        <w:t>Erledigt</w:t>
+      </w:r>
+    </w:p>
+    <w:p>
+      <w:pPr>
+        <w:pStyle w:val="Listenabsatz"/>
+        <w:numPr>
+          <w:ilvl w:val="1"/>
+          <w:numId w:val="6"/>
+        </w:numPr>
+      </w:pPr>
+      <w:r>
+        <w:t>Das zweite Kundengespräch wurde geführt und protokolliert</w:t>
+      </w:r>
+    </w:p>
+    <w:p>
+      <w:pPr>
+        <w:pStyle w:val="Listenabsatz"/>
+        <w:numPr>
+          <w:ilvl w:val="1"/>
+          <w:numId w:val="6"/>
+        </w:numPr>
+      </w:pPr>
+      <w:r>
+        <w:t>Das Pflichtenheft in Version 0.9.9</w:t>
+      </w:r>
+    </w:p>
+    <w:p>
+      <w:pPr>
+        <w:pStyle w:val="Listenabsatz"/>
+        <w:numPr>
+          <w:ilvl w:val="1"/>
+          <w:numId w:val="6"/>
+        </w:numPr>
+      </w:pPr>
+      <w:r>
+        <w:t>WordPress Aktionen bereits vorher geschehen</w:t>
+      </w:r>
+    </w:p>
+    <w:p>
+      <w:pPr>
+        <w:pStyle w:val="Listenabsatz"/>
+        <w:numPr>
+          <w:ilvl w:val="0"/>
+          <w:numId w:val="3"/>
+        </w:numPr>
+      </w:pPr>
+      <w:r>
+        <w:t>Soll</w:t>
+      </w:r>
+    </w:p>
+    <w:p>
+      <w:pPr>
+        <w:pStyle w:val="Listenabsatz"/>
+        <w:numPr>
+          <w:ilvl w:val="1"/>
+          <w:numId w:val="3"/>
+        </w:numPr>
+      </w:pPr>
+      <w:r>
+        <w:t>Zweites Kundengespräch führen</w:t>
+      </w:r>
+    </w:p>
+    <w:p>
+      <w:pPr>
+        <w:pStyle w:val="Listenabsatz"/>
+        <w:numPr>
+          <w:ilvl w:val="1"/>
+          <w:numId w:val="3"/>
+        </w:numPr>
+      </w:pPr>
+      <w:r>
+        <w:t>Zweites Kundengespräch protokollieren</w:t>
+      </w:r>
+    </w:p>
+    <w:p>
+      <w:pPr>
+        <w:pStyle w:val="Listenabsatz"/>
+        <w:numPr>
+          <w:ilvl w:val="1"/>
+          <w:numId w:val="3"/>
+        </w:numPr>
+      </w:pPr>
+      <w:r>
+        <w:t>Pflichtenheft: finishing Touches</w:t>
+      </w:r>
+    </w:p>
+    <w:p>
+      <w:pPr>
+        <w:pStyle w:val="Listenabsatz"/>
+        <w:numPr>
+          <w:ilvl w:val="1"/>
+          <w:numId w:val="3"/>
+        </w:numPr>
+      </w:pPr>
+      <w:r>
+        <w:t>WordPress Account erstellen</w:t>
+      </w:r>
+    </w:p>
+    <w:p>
+      <w:pPr>
+        <w:pStyle w:val="Listenabsatz"/>
+        <w:numPr>
+          <w:ilvl w:val="1"/>
+          <w:numId w:val="3"/>
+        </w:numPr>
+      </w:pPr>
+      <w:r>
+        <w:t>WordPress Domain erstellen</w:t>
+      </w:r>
+    </w:p>
+    <w:p>
+      <w:pPr>
+        <w:pStyle w:val="Listenabsatz"/>
+        <w:numPr>
+          <w:ilvl w:val="0"/>
+          <w:numId w:val="3"/>
+        </w:numPr>
+      </w:pPr>
+      <w:r>
+        <w:t>Kann</w:t>
+      </w:r>
+    </w:p>
+    <w:p>
+      <w:pPr>
+        <w:pStyle w:val="Listenabsatz"/>
+        <w:numPr>
+          <w:ilvl w:val="1"/>
+          <w:numId w:val="3"/>
+        </w:numPr>
+      </w:pPr>
+      <w:r>
+        <w:t>Ersten Content definieren</w:t>
+      </w:r>
+    </w:p>
+    <w:p>
+      <w:pPr>
+        <w:pStyle w:val="Listenabsatz"/>
+        <w:numPr>
+          <w:ilvl w:val="0"/>
+          <w:numId w:val="3"/>
+        </w:numPr>
+      </w:pPr>
+      <w:r>
+        <w:t>Probleme</w:t>
+      </w:r>
+    </w:p>
+    <w:p>
+      <w:pPr>
+        <w:pStyle w:val="Listenabsatz"/>
+        <w:numPr>
+          <w:ilvl w:val="1"/>
+          <w:numId w:val="3"/>
+        </w:numPr>
+      </w:pPr>
+      <w:r>
+        <w:t>Keine</w:t>
+      </w:r>
+    </w:p>
+    <w:p>
+      <w:pPr>
+        <w:pStyle w:val="Listenabsatz"/>
+        <w:numPr>
+          <w:ilvl w:val="0"/>
+          <w:numId w:val="3"/>
+        </w:numPr>
+      </w:pPr>
+      <w:r>
+        <w:t xml:space="preserve">Arbeitsaufwand: </w:t>
+      </w:r>
+      <w:r>
+        <w:t>2</w:t>
+      </w:r>
+      <w:r>
+        <w:t>h</w:t>
+      </w:r>
+    </w:p>
+    <w:p>
+      <w:pPr>
+        <w:pStyle w:val="berschrift1"/>
+      </w:pPr>
+      <w:bookmarkStart w:id="9" w:name="_Toc501576161"/>
+      <w:r>
+        <w:t>20</w:t>
       </w:r>
       <w:r>
         <w:t>.12.2017</w:t>
       </w:r>
-      <w:bookmarkEnd w:id="2"/>
+      <w:bookmarkEnd w:id="9"/>
+    </w:p>
+    <w:p>
+      <w:pPr>
+        <w:pStyle w:val="Listenabsatz"/>
+        <w:numPr>
+          <w:ilvl w:val="0"/>
+          <w:numId w:val="6"/>
+        </w:numPr>
+      </w:pPr>
+      <w:r>
+        <w:t>Erledigt</w:t>
+      </w:r>
+    </w:p>
+    <w:p>
+      <w:pPr>
+        <w:pStyle w:val="Listenabsatz"/>
+        <w:numPr>
+          <w:ilvl w:val="1"/>
+          <w:numId w:val="6"/>
+        </w:numPr>
+      </w:pPr>
+      <w:r>
+        <w:t>Content wurde hinzugefügt</w:t>
+      </w:r>
     </w:p>
     <w:p>
       <w:pPr>
@@ -998,6 +2615,18 @@
       <w:pPr>
         <w:pStyle w:val="Listenabsatz"/>
         <w:numPr>
+          <w:ilvl w:val="1"/>
+          <w:numId w:val="3"/>
+        </w:numPr>
+      </w:pPr>
+      <w:r>
+        <w:t>Content auf Webseite definieren</w:t>
+      </w:r>
+    </w:p>
+    <w:p>
+      <w:pPr>
+        <w:pStyle w:val="Listenabsatz"/>
+        <w:numPr>
           <w:ilvl w:val="0"/>
           <w:numId w:val="3"/>
         </w:numPr>
@@ -1010,6 +2639,18 @@
       <w:pPr>
         <w:pStyle w:val="Listenabsatz"/>
         <w:numPr>
+          <w:ilvl w:val="1"/>
+          <w:numId w:val="3"/>
+        </w:numPr>
+      </w:pPr>
+      <w:r>
+        <w:t>Kundengespräch führen</w:t>
+      </w:r>
+    </w:p>
+    <w:p>
+      <w:pPr>
+        <w:pStyle w:val="Listenabsatz"/>
+        <w:numPr>
           <w:ilvl w:val="0"/>
           <w:numId w:val="3"/>
         </w:numPr>
@@ -1020,19 +2661,58 @@
     </w:p>
     <w:p>
       <w:pPr>
+        <w:pStyle w:val="Listenabsatz"/>
+        <w:numPr>
+          <w:ilvl w:val="1"/>
+          <w:numId w:val="3"/>
+        </w:numPr>
+      </w:pPr>
+      <w:r>
+        <w:t>Kenne mich mit WordPress wenig aus</w:t>
+      </w:r>
+    </w:p>
+    <w:p>
+      <w:pPr>
+        <w:pStyle w:val="Listenabsatz"/>
+        <w:numPr>
+          <w:ilvl w:val="0"/>
+          <w:numId w:val="3"/>
+        </w:numPr>
+      </w:pPr>
+      <w:r>
+        <w:t>Arbeitsaufwand: 2h</w:t>
+      </w:r>
+    </w:p>
+    <w:p>
+      <w:r>
+        <w:br w:type="page"/>
+      </w:r>
+    </w:p>
+    <w:p/>
+    <w:p>
+      <w:pPr>
         <w:pStyle w:val="berschrift1"/>
       </w:pPr>
-      <w:bookmarkStart w:id="3" w:name="_Toc500800581"/>
-      <w:r>
-        <w:t>0</w:t>
-      </w:r>
-      <w:r>
-        <w:t>7</w:t>
+      <w:bookmarkStart w:id="10" w:name="_Toc501576162"/>
+      <w:r>
+        <w:t>21</w:t>
       </w:r>
       <w:r>
         <w:t>.12.2017</w:t>
       </w:r>
-      <w:bookmarkEnd w:id="3"/>
+      <w:bookmarkEnd w:id="10"/>
+    </w:p>
+    <w:p>
+      <w:pPr>
+        <w:pStyle w:val="Listenabsatz"/>
+        <w:numPr>
+          <w:ilvl w:val="0"/>
+          <w:numId w:val="6"/>
+        </w:numPr>
+      </w:pPr>
+      <w:r>
+        <w:t>Erledigt</w:t>
+      </w:r>
     </w:p>
     <w:p>
       <w:pPr>
@@ -1074,17 +2754,29 @@
       <w:pPr>
         <w:pStyle w:val="berschrift1"/>
       </w:pPr>
-      <w:bookmarkStart w:id="4" w:name="_Toc500800582"/>
-      <w:r>
-        <w:t>0</w:t>
-      </w:r>
-      <w:r>
-        <w:t>8</w:t>
+      <w:bookmarkStart w:id="11" w:name="_Toc501576163"/>
+      <w:r>
+        <w:t>2</w:t>
+      </w:r>
+      <w:r>
+        <w:t>2</w:t>
       </w:r>
       <w:r>
         <w:t>.12.2017</w:t>
       </w:r>
-      <w:bookmarkEnd w:id="4"/>
+      <w:bookmarkEnd w:id="11"/>
+    </w:p>
+    <w:p>
+      <w:pPr>
+        <w:pStyle w:val="Listenabsatz"/>
+        <w:numPr>
+          <w:ilvl w:val="0"/>
+          <w:numId w:val="6"/>
+        </w:numPr>
+      </w:pPr>
+      <w:r>
+        <w:t>Erledigt</w:t>
+      </w:r>
     </w:p>
     <w:p>
       <w:pPr>
@@ -1122,208 +2814,10 @@
         <w:t>Probleme</w:t>
       </w:r>
     </w:p>
-    <w:p>
-      <w:pPr>
-        <w:pStyle w:val="berschrift1"/>
-      </w:pPr>
-      <w:bookmarkStart w:id="5" w:name="_Toc500800583"/>
-      <w:r>
-        <w:t>0</w:t>
-      </w:r>
-      <w:r>
-        <w:t>9</w:t>
-      </w:r>
-      <w:r>
-        <w:t>.12.2017</w:t>
-      </w:r>
-      <w:bookmarkEnd w:id="5"/>
-    </w:p>
-    <w:p>
-      <w:pPr>
-        <w:pStyle w:val="Listenabsatz"/>
-        <w:numPr>
-          <w:ilvl w:val="0"/>
-          <w:numId w:val="3"/>
-        </w:numPr>
-      </w:pPr>
-      <w:r>
-        <w:t>Soll</w:t>
-      </w:r>
-    </w:p>
-    <w:p>
-      <w:pPr>
-        <w:pStyle w:val="Listenabsatz"/>
-        <w:numPr>
-          <w:ilvl w:val="0"/>
-          <w:numId w:val="3"/>
-        </w:numPr>
-      </w:pPr>
-      <w:r>
-        <w:t>Kann</w:t>
-      </w:r>
-    </w:p>
-    <w:p>
-      <w:pPr>
-        <w:pStyle w:val="Listenabsatz"/>
-        <w:numPr>
-          <w:ilvl w:val="0"/>
-          <w:numId w:val="3"/>
-        </w:numPr>
-      </w:pPr>
-      <w:r>
-        <w:t>Probleme</w:t>
-      </w:r>
-    </w:p>
-    <w:p>
-      <w:pPr>
-        <w:pStyle w:val="berschrift1"/>
-      </w:pPr>
-      <w:bookmarkStart w:id="6" w:name="_Toc500800584"/>
-      <w:r>
-        <w:t>10</w:t>
-      </w:r>
-      <w:r>
-        <w:t>.12.2017</w:t>
-      </w:r>
-      <w:bookmarkEnd w:id="6"/>
-    </w:p>
-    <w:p>
-      <w:pPr>
-        <w:pStyle w:val="Listenabsatz"/>
-        <w:numPr>
-          <w:ilvl w:val="0"/>
-          <w:numId w:val="3"/>
-        </w:numPr>
-      </w:pPr>
-      <w:r>
-        <w:t>Soll</w:t>
-      </w:r>
-    </w:p>
-    <w:p>
-      <w:pPr>
-        <w:pStyle w:val="Listenabsatz"/>
-        <w:numPr>
-          <w:ilvl w:val="0"/>
-          <w:numId w:val="3"/>
-        </w:numPr>
-      </w:pPr>
-      <w:r>
-        <w:t>Kann</w:t>
-      </w:r>
-    </w:p>
-    <w:p>
-      <w:pPr>
-        <w:pStyle w:val="Listenabsatz"/>
-        <w:numPr>
-          <w:ilvl w:val="0"/>
-          <w:numId w:val="3"/>
-        </w:numPr>
-      </w:pPr>
-      <w:r>
-        <w:t>Probleme</w:t>
-      </w:r>
-    </w:p>
-    <w:p>
-      <w:pPr>
-        <w:pStyle w:val="berschrift1"/>
-      </w:pPr>
-      <w:bookmarkStart w:id="7" w:name="_Toc500800585"/>
-      <w:r>
-        <w:t>11</w:t>
-      </w:r>
-      <w:r>
-        <w:t>.12.2017</w:t>
-      </w:r>
-      <w:bookmarkEnd w:id="7"/>
-    </w:p>
-    <w:p>
-      <w:pPr>
-        <w:pStyle w:val="Listenabsatz"/>
-        <w:numPr>
-          <w:ilvl w:val="0"/>
-          <w:numId w:val="3"/>
-        </w:numPr>
-      </w:pPr>
-      <w:r>
-        <w:t>Soll</w:t>
-      </w:r>
-    </w:p>
-    <w:p>
-      <w:pPr>
-        <w:pStyle w:val="Listenabsatz"/>
-        <w:numPr>
-          <w:ilvl w:val="0"/>
-          <w:numId w:val="3"/>
-        </w:numPr>
-      </w:pPr>
-      <w:r>
-        <w:t>Kann</w:t>
-      </w:r>
-    </w:p>
-    <w:p>
-      <w:pPr>
-        <w:pStyle w:val="Listenabsatz"/>
-        <w:numPr>
-          <w:ilvl w:val="0"/>
-          <w:numId w:val="3"/>
-        </w:numPr>
-      </w:pPr>
-      <w:r>
-        <w:t>Probleme</w:t>
-      </w:r>
-    </w:p>
-    <w:p>
-      <w:pPr>
-        <w:pStyle w:val="berschrift1"/>
-      </w:pPr>
-      <w:bookmarkStart w:id="8" w:name="_Toc500800586"/>
-      <w:r>
-        <w:t>12</w:t>
-      </w:r>
-      <w:r>
-        <w:t>.12.2017</w:t>
-      </w:r>
-      <w:bookmarkEnd w:id="8"/>
-    </w:p>
-    <w:p>
-      <w:pPr>
-        <w:pStyle w:val="Listenabsatz"/>
-        <w:numPr>
-          <w:ilvl w:val="0"/>
-          <w:numId w:val="3"/>
-        </w:numPr>
-      </w:pPr>
-      <w:r>
-        <w:t>Soll</w:t>
-      </w:r>
-    </w:p>
-    <w:p>
-      <w:pPr>
-        <w:pStyle w:val="Listenabsatz"/>
-        <w:numPr>
-          <w:ilvl w:val="0"/>
-          <w:numId w:val="3"/>
-        </w:numPr>
-      </w:pPr>
-      <w:r>
-        <w:t>Kann</w:t>
-      </w:r>
-    </w:p>
-    <w:p>
-      <w:pPr>
-        <w:pStyle w:val="Listenabsatz"/>
-        <w:numPr>
-          <w:ilvl w:val="0"/>
-          <w:numId w:val="3"/>
-        </w:numPr>
-      </w:pPr>
-      <w:r>
-        <w:t>Probleme</w:t>
-      </w:r>
-    </w:p>
+    <w:p/>
     <w:sectPr>
-      <w:headerReference w:type="default" r:id="rId8"/>
-      <w:footerReference w:type="default" r:id="rId9"/>
+      <w:headerReference w:type="default" r:id="rId10"/>
+      <w:footerReference w:type="default" r:id="rId11"/>
       <w:pgSz w:w="11906" w:h="16838"/>
       <w:pgMar w:top="1417" w:right="1417" w:bottom="1134" w:left="1417" w:header="708" w:footer="708" w:gutter="0"/>
       <w:cols w:space="708"/>
@@ -1368,7 +2862,6 @@
         <w:docPartUnique/>
       </w:docPartObj>
     </w:sdtPr>
-    <w:sdtEndPr/>
     <w:sdtContent>
       <w:p>
         <w:pPr>
@@ -1525,7 +3018,7 @@
     </w:r>
     <w:r>
       <w:tab/>
-      <w:t>Projekt Management</w:t>
+      <w:t>Technologie und Planung</w:t>
     </w:r>
   </w:p>
 </w:hdr>
@@ -1761,9 +3254,235 @@
     </w:lvl>
   </w:abstractNum>
   <w:abstractNum w:abstractNumId="2" w15:restartNumberingAfterBreak="0">
+    <w:nsid w:val="352E63EF"/>
+    <w:multiLevelType w:val="hybridMultilevel"/>
+    <w:tmpl w:val="1276A0DC"/>
+    <w:lvl w:ilvl="0" w:tplc="04070001">
+      <w:start w:val="1"/>
+      <w:numFmt w:val="bullet"/>
+      <w:lvlText w:val=""/>
+      <w:lvlJc w:val="left"/>
+      <w:pPr>
+        <w:ind w:left="720" w:hanging="360"/>
+      </w:pPr>
+      <w:rPr>
+        <w:rFonts w:ascii="Symbol" w:hAnsi="Symbol" w:hint="default"/>
+      </w:rPr>
+    </w:lvl>
+    <w:lvl w:ilvl="1" w:tplc="04070003">
+      <w:start w:val="1"/>
+      <w:numFmt w:val="bullet"/>
+      <w:lvlText w:val="o"/>
+      <w:lvlJc w:val="left"/>
+      <w:pPr>
+        <w:ind w:left="1440" w:hanging="360"/>
+      </w:pPr>
+      <w:rPr>
+        <w:rFonts w:ascii="Courier New" w:hAnsi="Courier New" w:cs="Courier New" w:hint="default"/>
+      </w:rPr>
+    </w:lvl>
+    <w:lvl w:ilvl="2" w:tplc="04070005" w:tentative="1">
+      <w:start w:val="1"/>
+      <w:numFmt w:val="bullet"/>
+      <w:lvlText w:val=""/>
+      <w:lvlJc w:val="left"/>
+      <w:pPr>
+        <w:ind w:left="2160" w:hanging="360"/>
+      </w:pPr>
+      <w:rPr>
+        <w:rFonts w:ascii="Wingdings" w:hAnsi="Wingdings" w:hint="default"/>
+      </w:rPr>
+    </w:lvl>
+    <w:lvl w:ilvl="3" w:tplc="04070001" w:tentative="1">
+      <w:start w:val="1"/>
+      <w:numFmt w:val="bullet"/>
+      <w:lvlText w:val=""/>
+      <w:lvlJc w:val="left"/>
+      <w:pPr>
+        <w:ind w:left="2880" w:hanging="360"/>
+      </w:pPr>
+      <w:rPr>
+        <w:rFonts w:ascii="Symbol" w:hAnsi="Symbol" w:hint="default"/>
+      </w:rPr>
+    </w:lvl>
+    <w:lvl w:ilvl="4" w:tplc="04070003" w:tentative="1">
+      <w:start w:val="1"/>
+      <w:numFmt w:val="bullet"/>
+      <w:lvlText w:val="o"/>
+      <w:lvlJc w:val="left"/>
+      <w:pPr>
+        <w:ind w:left="3600" w:hanging="360"/>
+      </w:pPr>
+      <w:rPr>
+        <w:rFonts w:ascii="Courier New" w:hAnsi="Courier New" w:cs="Courier New" w:hint="default"/>
+      </w:rPr>
+    </w:lvl>
+    <w:lvl w:ilvl="5" w:tplc="04070005" w:tentative="1">
+      <w:start w:val="1"/>
+      <w:numFmt w:val="bullet"/>
+      <w:lvlText w:val=""/>
+      <w:lvlJc w:val="left"/>
+      <w:pPr>
+        <w:ind w:left="4320" w:hanging="360"/>
+      </w:pPr>
+      <w:rPr>
+        <w:rFonts w:ascii="Wingdings" w:hAnsi="Wingdings" w:hint="default"/>
+      </w:rPr>
+    </w:lvl>
+    <w:lvl w:ilvl="6" w:tplc="04070001" w:tentative="1">
+      <w:start w:val="1"/>
+      <w:numFmt w:val="bullet"/>
+      <w:lvlText w:val=""/>
+      <w:lvlJc w:val="left"/>
+      <w:pPr>
+        <w:ind w:left="5040" w:hanging="360"/>
+      </w:pPr>
+      <w:rPr>
+        <w:rFonts w:ascii="Symbol" w:hAnsi="Symbol" w:hint="default"/>
+      </w:rPr>
+    </w:lvl>
+    <w:lvl w:ilvl="7" w:tplc="04070003" w:tentative="1">
+      <w:start w:val="1"/>
+      <w:numFmt w:val="bullet"/>
+      <w:lvlText w:val="o"/>
+      <w:lvlJc w:val="left"/>
+      <w:pPr>
+        <w:ind w:left="5760" w:hanging="360"/>
+      </w:pPr>
+      <w:rPr>
+        <w:rFonts w:ascii="Courier New" w:hAnsi="Courier New" w:cs="Courier New" w:hint="default"/>
+      </w:rPr>
+    </w:lvl>
+    <w:lvl w:ilvl="8" w:tplc="04070005" w:tentative="1">
+      <w:start w:val="1"/>
+      <w:numFmt w:val="bullet"/>
+      <w:lvlText w:val=""/>
+      <w:lvlJc w:val="left"/>
+      <w:pPr>
+        <w:ind w:left="6480" w:hanging="360"/>
+      </w:pPr>
+      <w:rPr>
+        <w:rFonts w:ascii="Wingdings" w:hAnsi="Wingdings" w:hint="default"/>
+      </w:rPr>
+    </w:lvl>
+  </w:abstractNum>
+  <w:abstractNum w:abstractNumId="3" w15:restartNumberingAfterBreak="0">
+    <w:nsid w:val="37282A12"/>
+    <w:multiLevelType w:val="hybridMultilevel"/>
+    <w:tmpl w:val="60D895F8"/>
+    <w:lvl w:ilvl="0" w:tplc="04070001">
+      <w:start w:val="1"/>
+      <w:numFmt w:val="bullet"/>
+      <w:lvlText w:val=""/>
+      <w:lvlJc w:val="left"/>
+      <w:pPr>
+        <w:ind w:left="720" w:hanging="360"/>
+      </w:pPr>
+      <w:rPr>
+        <w:rFonts w:ascii="Symbol" w:hAnsi="Symbol" w:hint="default"/>
+      </w:rPr>
+    </w:lvl>
+    <w:lvl w:ilvl="1" w:tplc="04070003">
+      <w:start w:val="1"/>
+      <w:numFmt w:val="bullet"/>
+      <w:lvlText w:val="o"/>
+      <w:lvlJc w:val="left"/>
+      <w:pPr>
+        <w:ind w:left="1440" w:hanging="360"/>
+      </w:pPr>
+      <w:rPr>
+        <w:rFonts w:ascii="Courier New" w:hAnsi="Courier New" w:cs="Courier New" w:hint="default"/>
+      </w:rPr>
+    </w:lvl>
+    <w:lvl w:ilvl="2" w:tplc="04070005" w:tentative="1">
+      <w:start w:val="1"/>
+      <w:numFmt w:val="bullet"/>
+      <w:lvlText w:val=""/>
+      <w:lvlJc w:val="left"/>
+      <w:pPr>
+        <w:ind w:left="2160" w:hanging="360"/>
+      </w:pPr>
+      <w:rPr>
+        <w:rFonts w:ascii="Wingdings" w:hAnsi="Wingdings" w:hint="default"/>
+      </w:rPr>
+    </w:lvl>
+    <w:lvl w:ilvl="3" w:tplc="04070001" w:tentative="1">
+      <w:start w:val="1"/>
+      <w:numFmt w:val="bullet"/>
+      <w:lvlText w:val=""/>
+      <w:lvlJc w:val="left"/>
+      <w:pPr>
+        <w:ind w:left="2880" w:hanging="360"/>
+      </w:pPr>
+      <w:rPr>
+        <w:rFonts w:ascii="Symbol" w:hAnsi="Symbol" w:hint="default"/>
+      </w:rPr>
+    </w:lvl>
+    <w:lvl w:ilvl="4" w:tplc="04070003" w:tentative="1">
+      <w:start w:val="1"/>
+      <w:numFmt w:val="bullet"/>
+      <w:lvlText w:val="o"/>
+      <w:lvlJc w:val="left"/>
+      <w:pPr>
+        <w:ind w:left="3600" w:hanging="360"/>
+      </w:pPr>
+      <w:rPr>
+        <w:rFonts w:ascii="Courier New" w:hAnsi="Courier New" w:cs="Courier New" w:hint="default"/>
+      </w:rPr>
+    </w:lvl>
+    <w:lvl w:ilvl="5" w:tplc="04070005" w:tentative="1">
+      <w:start w:val="1"/>
+      <w:numFmt w:val="bullet"/>
+      <w:lvlText w:val=""/>
+      <w:lvlJc w:val="left"/>
+      <w:pPr>
+        <w:ind w:left="4320" w:hanging="360"/>
+      </w:pPr>
+      <w:rPr>
+        <w:rFonts w:ascii="Wingdings" w:hAnsi="Wingdings" w:hint="default"/>
+      </w:rPr>
+    </w:lvl>
+    <w:lvl w:ilvl="6" w:tplc="04070001" w:tentative="1">
+      <w:start w:val="1"/>
+      <w:numFmt w:val="bullet"/>
+      <w:lvlText w:val=""/>
+      <w:lvlJc w:val="left"/>
+      <w:pPr>
+        <w:ind w:left="5040" w:hanging="360"/>
+      </w:pPr>
+      <w:rPr>
+        <w:rFonts w:ascii="Symbol" w:hAnsi="Symbol" w:hint="default"/>
+      </w:rPr>
+    </w:lvl>
+    <w:lvl w:ilvl="7" w:tplc="04070003" w:tentative="1">
+      <w:start w:val="1"/>
+      <w:numFmt w:val="bullet"/>
+      <w:lvlText w:val="o"/>
+      <w:lvlJc w:val="left"/>
+      <w:pPr>
+        <w:ind w:left="5760" w:hanging="360"/>
+      </w:pPr>
+      <w:rPr>
+        <w:rFonts w:ascii="Courier New" w:hAnsi="Courier New" w:cs="Courier New" w:hint="default"/>
+      </w:rPr>
+    </w:lvl>
+    <w:lvl w:ilvl="8" w:tplc="04070005" w:tentative="1">
+      <w:start w:val="1"/>
+      <w:numFmt w:val="bullet"/>
+      <w:lvlText w:val=""/>
+      <w:lvlJc w:val="left"/>
+      <w:pPr>
+        <w:ind w:left="6480" w:hanging="360"/>
+      </w:pPr>
+      <w:rPr>
+        <w:rFonts w:ascii="Wingdings" w:hAnsi="Wingdings" w:hint="default"/>
+      </w:rPr>
+    </w:lvl>
+  </w:abstractNum>
+  <w:abstractNum w:abstractNumId="4" w15:restartNumberingAfterBreak="0">
     <w:nsid w:val="6EFA2F5E"/>
     <w:multiLevelType w:val="hybridMultilevel"/>
-    <w:tmpl w:val="ABCC22E8"/>
+    <w:tmpl w:val="27C89470"/>
     <w:lvl w:ilvl="0" w:tplc="04070001">
       <w:start w:val="1"/>
       <w:numFmt w:val="bullet"/>
@@ -1788,7 +3507,7 @@
         <w:rFonts w:ascii="Courier New" w:hAnsi="Courier New" w:cs="Courier New" w:hint="default"/>
       </w:rPr>
     </w:lvl>
-    <w:lvl w:ilvl="2" w:tplc="04070005" w:tentative="1">
+    <w:lvl w:ilvl="2" w:tplc="04070005">
       <w:start w:val="1"/>
       <w:numFmt w:val="bullet"/>
       <w:lvlText w:val=""/>
@@ -1800,7 +3519,120 @@
         <w:rFonts w:ascii="Wingdings" w:hAnsi="Wingdings" w:hint="default"/>
       </w:rPr>
     </w:lvl>
-    <w:lvl w:ilvl="3" w:tplc="04070001" w:tentative="1">
+    <w:lvl w:ilvl="3" w:tplc="04070001">
+      <w:start w:val="1"/>
+      <w:numFmt w:val="bullet"/>
+      <w:lvlText w:val=""/>
+      <w:lvlJc w:val="left"/>
+      <w:pPr>
+        <w:ind w:left="2880" w:hanging="360"/>
+      </w:pPr>
+      <w:rPr>
+        <w:rFonts w:ascii="Symbol" w:hAnsi="Symbol" w:hint="default"/>
+      </w:rPr>
+    </w:lvl>
+    <w:lvl w:ilvl="4" w:tplc="04070003" w:tentative="1">
+      <w:start w:val="1"/>
+      <w:numFmt w:val="bullet"/>
+      <w:lvlText w:val="o"/>
+      <w:lvlJc w:val="left"/>
+      <w:pPr>
+        <w:ind w:left="3600" w:hanging="360"/>
+      </w:pPr>
+      <w:rPr>
+        <w:rFonts w:ascii="Courier New" w:hAnsi="Courier New" w:cs="Courier New" w:hint="default"/>
+      </w:rPr>
+    </w:lvl>
+    <w:lvl w:ilvl="5" w:tplc="04070005" w:tentative="1">
+      <w:start w:val="1"/>
+      <w:numFmt w:val="bullet"/>
+      <w:lvlText w:val=""/>
+      <w:lvlJc w:val="left"/>
+      <w:pPr>
+        <w:ind w:left="4320" w:hanging="360"/>
+      </w:pPr>
+      <w:rPr>
+        <w:rFonts w:ascii="Wingdings" w:hAnsi="Wingdings" w:hint="default"/>
+      </w:rPr>
+    </w:lvl>
+    <w:lvl w:ilvl="6" w:tplc="04070001" w:tentative="1">
+      <w:start w:val="1"/>
+      <w:numFmt w:val="bullet"/>
+      <w:lvlText w:val=""/>
+      <w:lvlJc w:val="left"/>
+      <w:pPr>
+        <w:ind w:left="5040" w:hanging="360"/>
+      </w:pPr>
+      <w:rPr>
+        <w:rFonts w:ascii="Symbol" w:hAnsi="Symbol" w:hint="default"/>
+      </w:rPr>
+    </w:lvl>
+    <w:lvl w:ilvl="7" w:tplc="04070003" w:tentative="1">
+      <w:start w:val="1"/>
+      <w:numFmt w:val="bullet"/>
+      <w:lvlText w:val="o"/>
+      <w:lvlJc w:val="left"/>
+      <w:pPr>
+        <w:ind w:left="5760" w:hanging="360"/>
+      </w:pPr>
+      <w:rPr>
+        <w:rFonts w:ascii="Courier New" w:hAnsi="Courier New" w:cs="Courier New" w:hint="default"/>
+      </w:rPr>
+    </w:lvl>
+    <w:lvl w:ilvl="8" w:tplc="04070005" w:tentative="1">
+      <w:start w:val="1"/>
+      <w:numFmt w:val="bullet"/>
+      <w:lvlText w:val=""/>
+      <w:lvlJc w:val="left"/>
+      <w:pPr>
+        <w:ind w:left="6480" w:hanging="360"/>
+      </w:pPr>
+      <w:rPr>
+        <w:rFonts w:ascii="Wingdings" w:hAnsi="Wingdings" w:hint="default"/>
+      </w:rPr>
+    </w:lvl>
+  </w:abstractNum>
+  <w:abstractNum w:abstractNumId="5" w15:restartNumberingAfterBreak="0">
+    <w:nsid w:val="786917C2"/>
+    <w:multiLevelType w:val="hybridMultilevel"/>
+    <w:tmpl w:val="FDF44238"/>
+    <w:lvl w:ilvl="0" w:tplc="04070001">
+      <w:start w:val="1"/>
+      <w:numFmt w:val="bullet"/>
+      <w:lvlText w:val=""/>
+      <w:lvlJc w:val="left"/>
+      <w:pPr>
+        <w:ind w:left="720" w:hanging="360"/>
+      </w:pPr>
+      <w:rPr>
+        <w:rFonts w:ascii="Symbol" w:hAnsi="Symbol" w:hint="default"/>
+      </w:rPr>
+    </w:lvl>
+    <w:lvl w:ilvl="1" w:tplc="04070003">
+      <w:start w:val="1"/>
+      <w:numFmt w:val="bullet"/>
+      <w:lvlText w:val="o"/>
+      <w:lvlJc w:val="left"/>
+      <w:pPr>
+        <w:ind w:left="1440" w:hanging="360"/>
+      </w:pPr>
+      <w:rPr>
+        <w:rFonts w:ascii="Courier New" w:hAnsi="Courier New" w:cs="Courier New" w:hint="default"/>
+      </w:rPr>
+    </w:lvl>
+    <w:lvl w:ilvl="2" w:tplc="04070005">
+      <w:start w:val="1"/>
+      <w:numFmt w:val="bullet"/>
+      <w:lvlText w:val=""/>
+      <w:lvlJc w:val="left"/>
+      <w:pPr>
+        <w:ind w:left="2160" w:hanging="360"/>
+      </w:pPr>
+      <w:rPr>
+        <w:rFonts w:ascii="Wingdings" w:hAnsi="Wingdings" w:hint="default"/>
+      </w:rPr>
+    </w:lvl>
+    <w:lvl w:ilvl="3" w:tplc="04070001">
       <w:start w:val="1"/>
       <w:numFmt w:val="bullet"/>
       <w:lvlText w:val=""/>
@@ -1880,7 +3712,16 @@
     <w:abstractNumId w:val="0"/>
   </w:num>
   <w:num w:numId="3">
+    <w:abstractNumId w:val="4"/>
+  </w:num>
+  <w:num w:numId="4">
+    <w:abstractNumId w:val="3"/>
+  </w:num>
+  <w:num w:numId="5">
     <w:abstractNumId w:val="2"/>
+  </w:num>
+  <w:num w:numId="6">
+    <w:abstractNumId w:val="5"/>
   </w:num>
 </w:numbering>
 </file>
@@ -2491,6 +4332,30 @@
       <w:spacing w:after="100"/>
     </w:pPr>
   </w:style>
+  <w:style w:type="character" w:styleId="NichtaufgelsteErwhnung">
+    <w:name w:val="Unresolved Mention"/>
+    <w:basedOn w:val="Absatz-Standardschriftart"/>
+    <w:uiPriority w:val="99"/>
+    <w:semiHidden/>
+    <w:unhideWhenUsed/>
+    <w:rsid w:val="00196C62"/>
+    <w:rPr>
+      <w:color w:val="808080"/>
+      <w:shd w:val="clear" w:color="auto" w:fill="E6E6E6"/>
+    </w:rPr>
+  </w:style>
+  <w:style w:type="character" w:styleId="BesuchterLink">
+    <w:name w:val="FollowedHyperlink"/>
+    <w:basedOn w:val="Absatz-Standardschriftart"/>
+    <w:uiPriority w:val="99"/>
+    <w:semiHidden/>
+    <w:unhideWhenUsed/>
+    <w:rsid w:val="007D3CDA"/>
+    <w:rPr>
+      <w:color w:val="954F72" w:themeColor="followedHyperlink"/>
+      <w:u w:val="single"/>
+    </w:rPr>
+  </w:style>
 </w:styles>
 </file>
 
@@ -2760,7 +4625,7 @@
 </file>
 
 <file path=customXml/itemProps1.xml><?xml version="1.0" encoding="utf-8"?>
-<ds:datastoreItem xmlns:ds="http://schemas.openxmlformats.org/officeDocument/2006/customXml" ds:itemID="{3CE5858A-BBAB-4078-AC8E-4DC83F7EBF0F}">
+<ds:datastoreItem xmlns:ds="http://schemas.openxmlformats.org/officeDocument/2006/customXml" ds:itemID="{D94BF961-CFC5-465C-9F86-69D345EC7265}">
   <ds:schemaRefs>
     <ds:schemaRef ds:uri="http://schemas.openxmlformats.org/officeDocument/2006/bibliography"/>
   </ds:schemaRefs>

</xml_diff>

<commit_message>
Finale aktualisierung des Protokolles
</commit_message>
<xml_diff>
--- a/TP/Dateien/Protokoll.docx
+++ b/TP/Dateien/Protokoll.docx
@@ -307,8 +307,6 @@
               <w:lang w:eastAsia="de-DE"/>
             </w:rPr>
           </w:pPr>
-          <w:bookmarkStart w:id="0" w:name="_GoBack"/>
-          <w:bookmarkEnd w:id="0"/>
         </w:p>
         <w:p>
           <w:pPr>
@@ -1121,7 +1119,7 @@
       <w:pPr>
         <w:pStyle w:val="berschrift1"/>
       </w:pPr>
-      <w:bookmarkStart w:id="1" w:name="_Toc501663138"/>
+      <w:bookmarkStart w:id="0" w:name="_Toc501663138"/>
       <w:r>
         <w:lastRenderedPageBreak/>
         <w:t>0</w:t>
@@ -1138,6 +1136,180 @@
       <w:r>
         <w:t>.2017</w:t>
       </w:r>
+      <w:bookmarkEnd w:id="0"/>
+    </w:p>
+    <w:p>
+      <w:pPr>
+        <w:pStyle w:val="Listenabsatz"/>
+        <w:numPr>
+          <w:ilvl w:val="0"/>
+          <w:numId w:val="3"/>
+        </w:numPr>
+      </w:pPr>
+      <w:r>
+        <w:t>Erledigt</w:t>
+      </w:r>
+    </w:p>
+    <w:p>
+      <w:pPr>
+        <w:pStyle w:val="Listenabsatz"/>
+        <w:numPr>
+          <w:ilvl w:val="1"/>
+          <w:numId w:val="3"/>
+        </w:numPr>
+      </w:pPr>
+      <w:r>
+        <w:t>Das Thema wurde für mich von Peter Wegmann ausgewählt</w:t>
+      </w:r>
+    </w:p>
+    <w:p>
+      <w:pPr>
+        <w:pStyle w:val="Listenabsatz"/>
+        <w:numPr>
+          <w:ilvl w:val="2"/>
+          <w:numId w:val="3"/>
+        </w:numPr>
+      </w:pPr>
+      <w:r>
+        <w:t>Industrie 4.0: Connectivity</w:t>
+      </w:r>
+    </w:p>
+    <w:p>
+      <w:pPr>
+        <w:pStyle w:val="Listenabsatz"/>
+        <w:numPr>
+          <w:ilvl w:val="1"/>
+          <w:numId w:val="3"/>
+        </w:numPr>
+      </w:pPr>
+      <w:r>
+        <w:t>Ich habe mich über CMS Systeme wie WordPress, Wix, Joomla und Adobe Dreamweaver informiert</w:t>
+      </w:r>
+    </w:p>
+    <w:p>
+      <w:pPr>
+        <w:pStyle w:val="Listenabsatz"/>
+        <w:numPr>
+          <w:ilvl w:val="0"/>
+          <w:numId w:val="3"/>
+        </w:numPr>
+      </w:pPr>
+      <w:r>
+        <w:t>Soll</w:t>
+      </w:r>
+    </w:p>
+    <w:p>
+      <w:pPr>
+        <w:pStyle w:val="Listenabsatz"/>
+        <w:numPr>
+          <w:ilvl w:val="1"/>
+          <w:numId w:val="3"/>
+        </w:numPr>
+      </w:pPr>
+      <w:r>
+        <w:t>Ein Thema auswählen</w:t>
+      </w:r>
+    </w:p>
+    <w:p>
+      <w:pPr>
+        <w:pStyle w:val="Listenabsatz"/>
+        <w:numPr>
+          <w:ilvl w:val="2"/>
+          <w:numId w:val="3"/>
+        </w:numPr>
+      </w:pPr>
+      <w:r>
+        <w:t>Vom Kunden</w:t>
+      </w:r>
+    </w:p>
+    <w:p>
+      <w:pPr>
+        <w:pStyle w:val="Listenabsatz"/>
+        <w:numPr>
+          <w:ilvl w:val="1"/>
+          <w:numId w:val="3"/>
+        </w:numPr>
+      </w:pPr>
+      <w:r>
+        <w:t>Über CMS Systeme Informieren</w:t>
+      </w:r>
+    </w:p>
+    <w:p>
+      <w:pPr>
+        <w:pStyle w:val="Listenabsatz"/>
+        <w:numPr>
+          <w:ilvl w:val="0"/>
+          <w:numId w:val="3"/>
+        </w:numPr>
+      </w:pPr>
+      <w:r>
+        <w:t>Kan</w:t>
+      </w:r>
+      <w:r>
+        <w:t>n</w:t>
+      </w:r>
+    </w:p>
+    <w:p>
+      <w:pPr>
+        <w:pStyle w:val="Listenabsatz"/>
+        <w:numPr>
+          <w:ilvl w:val="1"/>
+          <w:numId w:val="3"/>
+        </w:numPr>
+      </w:pPr>
+      <w:r>
+        <w:t>Pflichtenheft anfangen</w:t>
+      </w:r>
+    </w:p>
+    <w:p>
+      <w:pPr>
+        <w:pStyle w:val="Listenabsatz"/>
+        <w:numPr>
+          <w:ilvl w:val="0"/>
+          <w:numId w:val="3"/>
+        </w:numPr>
+      </w:pPr>
+      <w:r>
+        <w:t>Probleme</w:t>
+      </w:r>
+    </w:p>
+    <w:p>
+      <w:pPr>
+        <w:pStyle w:val="Listenabsatz"/>
+        <w:numPr>
+          <w:ilvl w:val="1"/>
+          <w:numId w:val="3"/>
+        </w:numPr>
+      </w:pPr>
+      <w:r>
+        <w:t>Keine</w:t>
+      </w:r>
+    </w:p>
+    <w:p>
+      <w:pPr>
+        <w:pStyle w:val="Listenabsatz"/>
+        <w:numPr>
+          <w:ilvl w:val="0"/>
+          <w:numId w:val="3"/>
+        </w:numPr>
+      </w:pPr>
+      <w:r>
+        <w:t>Arbeitsaufwand: 1h</w:t>
+      </w:r>
+    </w:p>
+    <w:p>
+      <w:pPr>
+        <w:pStyle w:val="Listenabsatz"/>
+      </w:pPr>
+    </w:p>
+    <w:p>
+      <w:pPr>
+        <w:pStyle w:val="berschrift1"/>
+      </w:pPr>
+      <w:bookmarkStart w:id="1" w:name="_Toc501663139"/>
+      <w:r>
+        <w:t>06.12.2017</w:t>
+      </w:r>
       <w:bookmarkEnd w:id="1"/>
     </w:p>
     <w:p>
@@ -1145,7 +1317,7 @@
         <w:pStyle w:val="Listenabsatz"/>
         <w:numPr>
           <w:ilvl w:val="0"/>
-          <w:numId w:val="3"/>
+          <w:numId w:val="4"/>
         </w:numPr>
       </w:pPr>
       <w:r>
@@ -1157,173 +1329,11 @@
         <w:pStyle w:val="Listenabsatz"/>
         <w:numPr>
           <w:ilvl w:val="1"/>
-          <w:numId w:val="3"/>
-        </w:numPr>
-      </w:pPr>
-      <w:r>
-        <w:t>Das Thema wurde für mich von Peter Wegmann ausgewählt</w:t>
-      </w:r>
-    </w:p>
-    <w:p>
-      <w:pPr>
-        <w:pStyle w:val="Listenabsatz"/>
-        <w:numPr>
-          <w:ilvl w:val="2"/>
-          <w:numId w:val="3"/>
-        </w:numPr>
-      </w:pPr>
-      <w:r>
-        <w:t>Industrie 4.0: Connectivity</w:t>
-      </w:r>
-    </w:p>
-    <w:p>
-      <w:pPr>
-        <w:pStyle w:val="Listenabsatz"/>
-        <w:numPr>
-          <w:ilvl w:val="1"/>
-          <w:numId w:val="3"/>
-        </w:numPr>
-      </w:pPr>
-      <w:r>
-        <w:t>Ich habe mich über CMS Systeme wie WordPress, Wix, Joomla und Adobe Dreamweaver informiert</w:t>
-      </w:r>
-    </w:p>
-    <w:p>
-      <w:pPr>
-        <w:pStyle w:val="Listenabsatz"/>
-        <w:numPr>
-          <w:ilvl w:val="0"/>
-          <w:numId w:val="3"/>
-        </w:numPr>
-      </w:pPr>
-      <w:r>
-        <w:t>Soll</w:t>
-      </w:r>
-    </w:p>
-    <w:p>
-      <w:pPr>
-        <w:pStyle w:val="Listenabsatz"/>
-        <w:numPr>
-          <w:ilvl w:val="1"/>
-          <w:numId w:val="3"/>
-        </w:numPr>
-      </w:pPr>
-      <w:r>
-        <w:t>Ein Thema auswählen</w:t>
-      </w:r>
-    </w:p>
-    <w:p>
-      <w:pPr>
-        <w:pStyle w:val="Listenabsatz"/>
-        <w:numPr>
-          <w:ilvl w:val="2"/>
-          <w:numId w:val="3"/>
-        </w:numPr>
-      </w:pPr>
-      <w:r>
-        <w:t>Vom Kunden</w:t>
-      </w:r>
-    </w:p>
-    <w:p>
-      <w:pPr>
-        <w:pStyle w:val="Listenabsatz"/>
-        <w:numPr>
-          <w:ilvl w:val="1"/>
-          <w:numId w:val="3"/>
-        </w:numPr>
-      </w:pPr>
-      <w:r>
-        <w:t>Über CMS Systeme Informieren</w:t>
-      </w:r>
-    </w:p>
-    <w:p>
-      <w:pPr>
-        <w:pStyle w:val="Listenabsatz"/>
-        <w:numPr>
-          <w:ilvl w:val="0"/>
-          <w:numId w:val="3"/>
-        </w:numPr>
-      </w:pPr>
-      <w:r>
-        <w:t>Kan</w:t>
-      </w:r>
-      <w:r>
-        <w:t>n</w:t>
-      </w:r>
-    </w:p>
-    <w:p>
-      <w:pPr>
-        <w:pStyle w:val="Listenabsatz"/>
-        <w:numPr>
-          <w:ilvl w:val="1"/>
-          <w:numId w:val="3"/>
-        </w:numPr>
-      </w:pPr>
-      <w:r>
-        <w:t>Pflichtenheft anfangen</w:t>
-      </w:r>
-    </w:p>
-    <w:p>
-      <w:pPr>
-        <w:pStyle w:val="Listenabsatz"/>
-        <w:numPr>
-          <w:ilvl w:val="0"/>
-          <w:numId w:val="3"/>
-        </w:numPr>
-      </w:pPr>
-      <w:r>
-        <w:t>Probleme</w:t>
-      </w:r>
-    </w:p>
-    <w:p>
-      <w:pPr>
-        <w:pStyle w:val="Listenabsatz"/>
-        <w:numPr>
-          <w:ilvl w:val="1"/>
-          <w:numId w:val="3"/>
-        </w:numPr>
-      </w:pPr>
-      <w:r>
-        <w:t>Keine</w:t>
-      </w:r>
-    </w:p>
-    <w:p>
-      <w:pPr>
-        <w:pStyle w:val="Listenabsatz"/>
-        <w:numPr>
-          <w:ilvl w:val="0"/>
-          <w:numId w:val="3"/>
-        </w:numPr>
-      </w:pPr>
-      <w:r>
-        <w:t>Arbeitsaufwand: 1h</w:t>
-      </w:r>
-    </w:p>
-    <w:p>
-      <w:pPr>
-        <w:pStyle w:val="Listenabsatz"/>
-      </w:pPr>
-    </w:p>
-    <w:p>
-      <w:pPr>
-        <w:pStyle w:val="berschrift1"/>
-      </w:pPr>
-      <w:bookmarkStart w:id="2" w:name="_Toc501663139"/>
-      <w:r>
-        <w:t>06.12.2017</w:t>
-      </w:r>
-      <w:bookmarkEnd w:id="2"/>
-    </w:p>
-    <w:p>
-      <w:pPr>
-        <w:pStyle w:val="Listenabsatz"/>
-        <w:numPr>
-          <w:ilvl w:val="0"/>
           <w:numId w:val="4"/>
         </w:numPr>
       </w:pPr>
       <w:r>
-        <w:t>Erledigt</w:t>
+        <w:t>Repository wurde erstellt</w:t>
       </w:r>
     </w:p>
     <w:p>
@@ -1335,7 +1345,7 @@
         </w:numPr>
       </w:pPr>
       <w:r>
-        <w:t>Repository wurde erstellt</w:t>
+        <w:t>Mit dem Pflichtenheft wurde angefangen</w:t>
       </w:r>
     </w:p>
     <w:p>
@@ -1347,25 +1357,8 @@
         </w:numPr>
       </w:pPr>
       <w:r>
-        <w:t>Mit dem Pflichtenheft wurde angefangen</w:t>
-      </w:r>
-    </w:p>
-    <w:p>
-      <w:pPr>
-        <w:pStyle w:val="Listenabsatz"/>
-        <w:numPr>
-          <w:ilvl w:val="1"/>
-          <w:numId w:val="4"/>
-        </w:numPr>
-      </w:pPr>
-      <w:r>
-        <w:t xml:space="preserve">Auftrag </w:t>
-      </w:r>
-      <w:proofErr w:type="spellStart"/>
-      <w:r>
-        <w:t>gepushed</w:t>
-      </w:r>
-      <w:proofErr w:type="spellEnd"/>
+        <w:t>Auftrag gepushed</w:t>
+      </w:r>
     </w:p>
     <w:p>
       <w:pPr>
@@ -1513,11 +1506,11 @@
       <w:pPr>
         <w:pStyle w:val="berschrift1"/>
       </w:pPr>
-      <w:bookmarkStart w:id="3" w:name="_Toc501663140"/>
+      <w:bookmarkStart w:id="2" w:name="_Toc501663140"/>
       <w:r>
         <w:t>11.12.2017</w:t>
       </w:r>
-      <w:bookmarkEnd w:id="3"/>
+      <w:bookmarkEnd w:id="2"/>
     </w:p>
     <w:p>
       <w:pPr>
@@ -1540,13 +1533,8 @@
         </w:numPr>
       </w:pPr>
       <w:r>
-        <w:t xml:space="preserve">Das Pflichtenheft wurde bis zur Version 0.9.1 </w:t>
-      </w:r>
-      <w:proofErr w:type="spellStart"/>
-      <w:r>
-        <w:t>fertigegestellt</w:t>
-      </w:r>
-      <w:proofErr w:type="spellEnd"/>
+        <w:t>Das Pflichtenheft wurde bis zur Version 0.9.1 fertigegestellt</w:t>
+      </w:r>
     </w:p>
     <w:p>
       <w:pPr>
@@ -1569,15 +1557,7 @@
         </w:numPr>
       </w:pPr>
       <w:r>
-        <w:t xml:space="preserve">Das Pflichtenheft sollte fast final und </w:t>
-      </w:r>
-      <w:proofErr w:type="spellStart"/>
-      <w:r>
-        <w:t>finished</w:t>
-      </w:r>
-      <w:proofErr w:type="spellEnd"/>
-      <w:r>
-        <w:t xml:space="preserve"> sein, dem Kunde wird es am 12.12.2017 vorgestellt</w:t>
+        <w:t>Das Pflichtenheft sollte fast final und finished sein, dem Kunde wird es am 12.12.2017 vorgestellt</w:t>
       </w:r>
     </w:p>
     <w:p>
@@ -1647,12 +1627,12 @@
       <w:pPr>
         <w:pStyle w:val="berschrift1"/>
       </w:pPr>
-      <w:bookmarkStart w:id="4" w:name="_Toc501663141"/>
+      <w:bookmarkStart w:id="3" w:name="_Toc501663141"/>
       <w:r>
         <w:lastRenderedPageBreak/>
         <w:t>12.12.2017</w:t>
       </w:r>
-      <w:bookmarkEnd w:id="4"/>
+      <w:bookmarkEnd w:id="3"/>
     </w:p>
     <w:p>
       <w:pPr>
@@ -1699,13 +1679,8 @@
         </w:numPr>
       </w:pPr>
       <w:r>
-        <w:t xml:space="preserve">Wurde aber erst am 15.12.2017 auf die Repository </w:t>
-      </w:r>
-      <w:proofErr w:type="spellStart"/>
-      <w:r>
-        <w:t>gepushed</w:t>
-      </w:r>
-      <w:proofErr w:type="spellEnd"/>
+        <w:t>Wurde aber erst am 15.12.2017 auf die Repository gepushed</w:t>
+      </w:r>
     </w:p>
     <w:p>
       <w:pPr>
@@ -1782,14 +1757,7 @@
         <w:rPr>
           <w:lang w:val="en-US"/>
         </w:rPr>
-        <w:t xml:space="preserve">README.md in Repository </w:t>
-      </w:r>
-      <w:proofErr w:type="spellStart"/>
-      <w:r>
-        <w:rPr>
-          <w:lang w:val="en-US"/>
-        </w:rPr>
-        <w:t>a</w:t>
+        <w:t>README.md in Repository a</w:t>
       </w:r>
       <w:r>
         <w:rPr>
@@ -1797,7 +1765,6 @@
         </w:rPr>
         <w:t>ktualisieren</w:t>
       </w:r>
-      <w:proofErr w:type="spellEnd"/>
     </w:p>
     <w:p>
       <w:pPr>
@@ -1851,11 +1818,11 @@
       <w:pPr>
         <w:pStyle w:val="berschrift1"/>
       </w:pPr>
-      <w:bookmarkStart w:id="5" w:name="_Toc501663142"/>
+      <w:bookmarkStart w:id="4" w:name="_Toc501663142"/>
       <w:r>
         <w:t>13.12.2017</w:t>
       </w:r>
-      <w:bookmarkEnd w:id="5"/>
+      <w:bookmarkEnd w:id="4"/>
     </w:p>
     <w:p>
       <w:pPr>
@@ -1944,14 +1911,7 @@
         <w:rPr>
           <w:lang w:val="en-US"/>
         </w:rPr>
-        <w:t xml:space="preserve">README.md in Repository </w:t>
-      </w:r>
-      <w:proofErr w:type="spellStart"/>
-      <w:r>
-        <w:rPr>
-          <w:lang w:val="en-US"/>
-        </w:rPr>
-        <w:t>a</w:t>
+        <w:t>README.md in Repository a</w:t>
       </w:r>
       <w:r>
         <w:rPr>
@@ -1959,7 +1919,6 @@
         </w:rPr>
         <w:t>ktualisieren</w:t>
       </w:r>
-      <w:proofErr w:type="spellEnd"/>
     </w:p>
     <w:p>
       <w:pPr>
@@ -2006,11 +1965,11 @@
       <w:pPr>
         <w:pStyle w:val="berschrift1"/>
       </w:pPr>
-      <w:bookmarkStart w:id="6" w:name="_Toc501663143"/>
+      <w:bookmarkStart w:id="5" w:name="_Toc501663143"/>
       <w:r>
         <w:t>15.12.2017</w:t>
       </w:r>
-      <w:bookmarkEnd w:id="6"/>
+      <w:bookmarkEnd w:id="5"/>
     </w:p>
     <w:p>
       <w:pPr>
@@ -2033,13 +1992,8 @@
         </w:numPr>
       </w:pPr>
       <w:r>
-        <w:t xml:space="preserve">Kundengespräch wurde </w:t>
-      </w:r>
-      <w:proofErr w:type="spellStart"/>
-      <w:r>
-        <w:t>gepushed</w:t>
-      </w:r>
-      <w:proofErr w:type="spellEnd"/>
+        <w:t>Kundengespräch wurde gepushed</w:t>
+      </w:r>
     </w:p>
     <w:p>
       <w:pPr>
@@ -2062,15 +2016,7 @@
         </w:numPr>
       </w:pPr>
       <w:r>
-        <w:t>Dokumente wurden in .</w:t>
-      </w:r>
-      <w:proofErr w:type="spellStart"/>
-      <w:r>
-        <w:t>pdf</w:t>
-      </w:r>
-      <w:proofErr w:type="spellEnd"/>
-      <w:r>
-        <w:t xml:space="preserve"> Format konvertiert</w:t>
+        <w:t>Dokumente wurden in .pdf Format konvertiert</w:t>
       </w:r>
     </w:p>
     <w:p>
@@ -2118,15 +2064,7 @@
         </w:numPr>
       </w:pPr>
       <w:r>
-        <w:t>Dokumente in .</w:t>
-      </w:r>
-      <w:proofErr w:type="spellStart"/>
-      <w:r>
-        <w:t>pdf</w:t>
-      </w:r>
-      <w:proofErr w:type="spellEnd"/>
-      <w:r>
-        <w:t xml:space="preserve"> Format konvertieren</w:t>
+        <w:t>Dokumente in .pdf Format konvertieren</w:t>
       </w:r>
     </w:p>
     <w:p>
@@ -2229,12 +2167,12 @@
       <w:pPr>
         <w:pStyle w:val="berschrift1"/>
       </w:pPr>
-      <w:bookmarkStart w:id="7" w:name="_Toc501663144"/>
+      <w:bookmarkStart w:id="6" w:name="_Toc501663144"/>
       <w:r>
         <w:lastRenderedPageBreak/>
         <w:t>18.12.2017</w:t>
       </w:r>
-      <w:bookmarkEnd w:id="7"/>
+      <w:bookmarkEnd w:id="6"/>
     </w:p>
     <w:p>
       <w:pPr>
@@ -2453,11 +2391,11 @@
       <w:pPr>
         <w:pStyle w:val="berschrift1"/>
       </w:pPr>
-      <w:bookmarkStart w:id="8" w:name="_Toc501663145"/>
+      <w:bookmarkStart w:id="7" w:name="_Toc501663145"/>
       <w:r>
         <w:t>19.12.2017</w:t>
       </w:r>
-      <w:bookmarkEnd w:id="8"/>
+      <w:bookmarkEnd w:id="7"/>
     </w:p>
     <w:p>
       <w:pPr>
@@ -2594,15 +2532,7 @@
         </w:numPr>
       </w:pPr>
       <w:r>
-        <w:t xml:space="preserve">Pflichtenheft: </w:t>
-      </w:r>
-      <w:proofErr w:type="spellStart"/>
-      <w:r>
-        <w:t>finishing</w:t>
-      </w:r>
-      <w:proofErr w:type="spellEnd"/>
-      <w:r>
-        <w:t xml:space="preserve"> Touches</w:t>
+        <w:t>Pflichtenheft: finishing Touches</w:t>
       </w:r>
     </w:p>
     <w:p>
@@ -2710,7 +2640,7 @@
       <w:pPr>
         <w:pStyle w:val="berschrift1"/>
       </w:pPr>
-      <w:bookmarkStart w:id="9" w:name="_Toc501663146"/>
+      <w:bookmarkStart w:id="8" w:name="_Toc501663146"/>
       <w:r>
         <w:lastRenderedPageBreak/>
         <w:t>20</w:t>
@@ -2718,7 +2648,7 @@
       <w:r>
         <w:t>.12.2017</w:t>
       </w:r>
-      <w:bookmarkEnd w:id="9"/>
+      <w:bookmarkEnd w:id="8"/>
     </w:p>
     <w:p>
       <w:pPr>
@@ -2911,11 +2841,11 @@
       <w:pPr>
         <w:pStyle w:val="berschrift1"/>
       </w:pPr>
-      <w:bookmarkStart w:id="10" w:name="_Toc501663147"/>
+      <w:bookmarkStart w:id="9" w:name="_Toc501663147"/>
       <w:r>
         <w:t>21.12.2017</w:t>
       </w:r>
-      <w:bookmarkEnd w:id="10"/>
+      <w:bookmarkEnd w:id="9"/>
     </w:p>
     <w:p>
       <w:pPr>
@@ -3131,10 +3061,78 @@
       <w:pPr>
         <w:pStyle w:val="berschrift1"/>
       </w:pPr>
-      <w:bookmarkStart w:id="11" w:name="_Toc501663148"/>
+      <w:bookmarkStart w:id="10" w:name="_Toc501663148"/>
       <w:r>
         <w:t>22.12.2017</w:t>
       </w:r>
+      <w:bookmarkEnd w:id="10"/>
+    </w:p>
+    <w:p>
+      <w:pPr>
+        <w:pStyle w:val="Listenabsatz"/>
+        <w:numPr>
+          <w:ilvl w:val="0"/>
+          <w:numId w:val="6"/>
+        </w:numPr>
+      </w:pPr>
+      <w:r>
+        <w:t>Erledigt</w:t>
+      </w:r>
+    </w:p>
+    <w:p>
+      <w:pPr>
+        <w:pStyle w:val="Listenabsatz"/>
+        <w:numPr>
+          <w:ilvl w:val="1"/>
+          <w:numId w:val="6"/>
+        </w:numPr>
+      </w:pPr>
+      <w:r>
+        <w:t xml:space="preserve">Der finale Content </w:t>
+      </w:r>
+      <w:r>
+        <w:t xml:space="preserve">der Webseite </w:t>
+      </w:r>
+      <w:r>
+        <w:t>wurde definiert</w:t>
+      </w:r>
+    </w:p>
+    <w:p>
+      <w:pPr>
+        <w:pStyle w:val="Listenabsatz"/>
+        <w:numPr>
+          <w:ilvl w:val="1"/>
+          <w:numId w:val="6"/>
+        </w:numPr>
+      </w:pPr>
+      <w:r>
+        <w:t>Das Pflichtenheft wurde in Version 1.0.0 abgeschlossen</w:t>
+      </w:r>
+    </w:p>
+    <w:p>
+      <w:pPr>
+        <w:pStyle w:val="Listenabsatz"/>
+        <w:numPr>
+          <w:ilvl w:val="1"/>
+          <w:numId w:val="6"/>
+        </w:numPr>
+      </w:pPr>
+      <w:r>
+        <w:t>Zeitplan Fazit</w:t>
+      </w:r>
+    </w:p>
+    <w:p>
+      <w:pPr>
+        <w:pStyle w:val="Listenabsatz"/>
+        <w:numPr>
+          <w:ilvl w:val="1"/>
+          <w:numId w:val="6"/>
+        </w:numPr>
+      </w:pPr>
+      <w:r>
+        <w:t>ReadMe</w:t>
+      </w:r>
+      <w:bookmarkStart w:id="11" w:name="_GoBack"/>
       <w:bookmarkEnd w:id="11"/>
     </w:p>
     <w:p>
@@ -3142,18 +3140,6 @@
         <w:pStyle w:val="Listenabsatz"/>
         <w:numPr>
           <w:ilvl w:val="0"/>
-          <w:numId w:val="6"/>
-        </w:numPr>
-      </w:pPr>
-      <w:r>
-        <w:t>Erledigt</w:t>
-      </w:r>
-    </w:p>
-    <w:p>
-      <w:pPr>
-        <w:pStyle w:val="Listenabsatz"/>
-        <w:numPr>
-          <w:ilvl w:val="0"/>
           <w:numId w:val="3"/>
         </w:numPr>
       </w:pPr>
@@ -3165,6 +3151,42 @@
       <w:pPr>
         <w:pStyle w:val="Listenabsatz"/>
         <w:numPr>
+          <w:ilvl w:val="1"/>
+          <w:numId w:val="3"/>
+        </w:numPr>
+      </w:pPr>
+      <w:r>
+        <w:t>Finalen Content definieren</w:t>
+      </w:r>
+    </w:p>
+    <w:p>
+      <w:pPr>
+        <w:pStyle w:val="Listenabsatz"/>
+        <w:numPr>
+          <w:ilvl w:val="1"/>
+          <w:numId w:val="3"/>
+        </w:numPr>
+      </w:pPr>
+      <w:r>
+        <w:t>Pflichtenheft abschließen</w:t>
+      </w:r>
+    </w:p>
+    <w:p>
+      <w:pPr>
+        <w:pStyle w:val="Listenabsatz"/>
+        <w:numPr>
+          <w:ilvl w:val="1"/>
+          <w:numId w:val="3"/>
+        </w:numPr>
+      </w:pPr>
+      <w:r>
+        <w:t>Zeitplan Fazit</w:t>
+      </w:r>
+    </w:p>
+    <w:p>
+      <w:pPr>
+        <w:pStyle w:val="Listenabsatz"/>
+        <w:numPr>
           <w:ilvl w:val="0"/>
           <w:numId w:val="3"/>
         </w:numPr>
@@ -3177,12 +3199,36 @@
       <w:pPr>
         <w:pStyle w:val="Listenabsatz"/>
         <w:numPr>
+          <w:ilvl w:val="1"/>
+          <w:numId w:val="3"/>
+        </w:numPr>
+      </w:pPr>
+      <w:r>
+        <w:t>ReadMe</w:t>
+      </w:r>
+    </w:p>
+    <w:p>
+      <w:pPr>
+        <w:pStyle w:val="Listenabsatz"/>
+        <w:numPr>
           <w:ilvl w:val="0"/>
           <w:numId w:val="3"/>
         </w:numPr>
       </w:pPr>
       <w:r>
         <w:t>Probleme</w:t>
+      </w:r>
+    </w:p>
+    <w:p>
+      <w:pPr>
+        <w:pStyle w:val="Listenabsatz"/>
+        <w:numPr>
+          <w:ilvl w:val="1"/>
+          <w:numId w:val="3"/>
+        </w:numPr>
+      </w:pPr>
+      <w:r>
+        <w:t>Keine</w:t>
       </w:r>
     </w:p>
     <w:p/>
@@ -4997,7 +5043,7 @@
 </file>
 
 <file path=customXml/itemProps1.xml><?xml version="1.0" encoding="utf-8"?>
-<ds:datastoreItem xmlns:ds="http://schemas.openxmlformats.org/officeDocument/2006/customXml" ds:itemID="{D36E434E-624C-46FC-BD8F-7BCCFE6C849E}">
+<ds:datastoreItem xmlns:ds="http://schemas.openxmlformats.org/officeDocument/2006/customXml" ds:itemID="{44A12C25-4036-40DD-8A7F-FF80BD17A844}">
   <ds:schemaRefs>
     <ds:schemaRef ds:uri="http://schemas.openxmlformats.org/officeDocument/2006/bibliography"/>
   </ds:schemaRefs>

</xml_diff>